<commit_message>
backup antes de cambio a hash
</commit_message>
<xml_diff>
--- a/Desarrollo de un modelo para la detección y clasificación de enfermedades en la planta del Tomate utilizando la arquitectura Swin Transformer.docx
+++ b/Desarrollo de un modelo para la detección y clasificación de enfermedades en la planta del Tomate utilizando la arquitectura Swin Transformer.docx
@@ -587,7 +587,7 @@
       </w:r>
       <w:proofErr w:type="spellEnd"/>
       <w:r>
-        <w:t>, particularmente las redes neuronales convolucionales (CNN por sus siglas en inglés), no han vuelto a plantear nuevas arquitecturas ni tampoco un cambio de paradigma, lo que exige un replanteamiento innovador.</w:t>
+        <w:t>, particularmente las redes neuronales convolucionales (CNN), no han vuelto a plantear nuevas arquitecturas ni tampoco un cambio de paradigma, lo que exige un replanteamiento innovador.</w:t>
       </w:r>
     </w:p>
     <w:p>
@@ -621,7 +621,47 @@
         <w:ind w:firstLine="360"/>
       </w:pPr>
       <w:r>
-        <w:t xml:space="preserve">Se enfocará en responder preguntas críticas relacionadas con el desarrollo y validación de este nuevo modelo, así como en su comparación con los métodos basados en CNN. La investigación abordará aspectos esenciales como el aumento de datos, la integridad de los resultados, la configuración y entrenamiento óptimo de la arquitectura </w:t>
+        <w:t>Se enfocará en responder preguntas críticas relacionadas con el desarrollo y validación de este nuevo modelo, así como en su comparación con los métodos basados en CNN. La investigación abordará aspectos esenciales como el aumento de datos</w:t>
+      </w:r>
+      <w:r>
+        <w:t>,</w:t>
+      </w:r>
+      <w:r>
+        <w:t xml:space="preserve"> la integridad </w:t>
+      </w:r>
+      <w:r>
+        <w:t xml:space="preserve">del </w:t>
+      </w:r>
+      <w:proofErr w:type="spellStart"/>
+      <w:r>
+        <w:t>dataset</w:t>
+      </w:r>
+      <w:proofErr w:type="spellEnd"/>
+      <w:r>
+        <w:t>, la configuración</w:t>
+      </w:r>
+      <w:r>
+        <w:t xml:space="preserve"> de los </w:t>
+      </w:r>
+      <w:proofErr w:type="spellStart"/>
+      <w:r>
+        <w:t>hiperparámetros</w:t>
+      </w:r>
+      <w:proofErr w:type="spellEnd"/>
+      <w:r>
+        <w:t>,</w:t>
+      </w:r>
+      <w:r>
+        <w:t xml:space="preserve"> entrenamiento</w:t>
+      </w:r>
+      <w:r>
+        <w:t>, métricas e</w:t>
+      </w:r>
+      <w:r>
+        <w:t xml:space="preserve"> interpretación </w:t>
+      </w:r>
+      <w:r>
+        <w:t xml:space="preserve">de la arquitectura </w:t>
       </w:r>
       <w:proofErr w:type="spellStart"/>
       <w:r>
@@ -637,39 +677,32 @@
       </w:r>
       <w:proofErr w:type="spellEnd"/>
       <w:r>
-        <w:t>, y la interpretación visual de las decisiones del modelo.</w:t>
+        <w:t xml:space="preserve">, </w:t>
       </w:r>
     </w:p>
     <w:p>
       <w:pPr>
         <w:spacing w:before="240" w:after="0"/>
         <w:ind w:firstLine="360"/>
-      </w:pPr>
-      <w:r>
-        <w:t>La investigación propuesta tiene un potencial significativo para transformar la práctica actual en la detección y clasificación de enfermedades del tomate, ofreciendo un modelo más preciso y eficiente.</w:t>
-      </w:r>
-    </w:p>
-    <w:p>
-      <w:pPr>
-        <w:spacing w:before="240" w:after="0"/>
-        <w:ind w:firstLine="360"/>
-        <w:rPr>
-          <w:b/>
-        </w:rPr>
-      </w:pPr>
-      <w:r>
-        <w:lastRenderedPageBreak/>
+        <w:rPr>
+          <w:b/>
+        </w:rPr>
+      </w:pPr>
+      <w:r>
+        <w:t xml:space="preserve">La investigación propuesta tiene un potencial significativo para transformar </w:t>
+      </w:r>
+      <w:r>
+        <w:t>la investigación</w:t>
+      </w:r>
+      <w:r>
+        <w:t xml:space="preserve"> en detección y clasificación de enfermedades del tomate, ofreciendo un modelo más preciso y eficiente.</w:t>
+      </w:r>
+      <w:r>
+        <w:t xml:space="preserve"> </w:t>
+      </w:r>
+      <w:r>
         <w:t>El trabajo se estructura en introducción, problema, objetivos, estado del arte, marco teórico, metodología, materiales y métodos, resultados, conclusiones y trabajo futuro.</w:t>
       </w:r>
-    </w:p>
-    <w:p>
-      <w:pPr>
-        <w:spacing w:before="240" w:after="0"/>
-        <w:ind w:firstLine="360"/>
-        <w:rPr>
-          <w:b/>
-        </w:rPr>
-      </w:pPr>
     </w:p>
     <w:p>
       <w:pPr>
@@ -683,6 +716,7 @@
       <w:bookmarkStart w:id="1" w:name="_heading=h.30j0zll" w:colFirst="0" w:colLast="0"/>
       <w:bookmarkEnd w:id="1"/>
       <w:r>
+        <w:lastRenderedPageBreak/>
         <w:t>PROBLEMA</w:t>
       </w:r>
     </w:p>
@@ -742,24 +776,27 @@
         <w:ind w:firstLine="360"/>
       </w:pPr>
       <w:r>
+        <w:t xml:space="preserve">La detección temprana y precisa de enfermedades en el tomate es primordial para mitigar su impacto, pero a pesar de los avances significativos en visión artificial en la última década, estos han presentado limitaciones. En el ámbito del machine </w:t>
+      </w:r>
+      <w:proofErr w:type="spellStart"/>
+      <w:r>
+        <w:t>learning</w:t>
+      </w:r>
+      <w:proofErr w:type="spellEnd"/>
+      <w:r>
+        <w:t>, los métodos suelen recurrir a la extracción manual de características y algoritmos heurísticos, lo que puede ser lento, laborioso, costoso y susceptible a errores (</w:t>
+      </w:r>
+      <w:proofErr w:type="spellStart"/>
+      <w:r>
+        <w:t>Zahangir</w:t>
+      </w:r>
+      <w:proofErr w:type="spellEnd"/>
+      <w:r>
+        <w:t xml:space="preserve"> Alom et al., 2018). Estos enfoques han sido superados </w:t>
+      </w:r>
+      <w:r>
         <w:lastRenderedPageBreak/>
-        <w:t xml:space="preserve">La detección temprana y precisa de enfermedades en el tomate es primordial para mitigar su impacto, pero a pesar de los avances significativos en visión artificial en la última década, estos han presentado limitaciones. En el ámbito del machine </w:t>
-      </w:r>
-      <w:proofErr w:type="spellStart"/>
-      <w:r>
-        <w:t>learning</w:t>
-      </w:r>
-      <w:proofErr w:type="spellEnd"/>
-      <w:r>
-        <w:t>, los métodos suelen recurrir a la extracción manual de características y algoritmos heurísticos, lo que puede ser lento, laborioso, costoso y susceptible a errores (</w:t>
-      </w:r>
-      <w:proofErr w:type="spellStart"/>
-      <w:r>
-        <w:t>Zahangir</w:t>
-      </w:r>
-      <w:proofErr w:type="spellEnd"/>
-      <w:r>
-        <w:t xml:space="preserve"> Alom et al., 2018). Estos enfoques han sido superados por técnicas de Deep </w:t>
+        <w:t xml:space="preserve">por técnicas de Deep </w:t>
       </w:r>
       <w:proofErr w:type="spellStart"/>
       <w:r>
@@ -973,6 +1010,7 @@
         <w:ind w:firstLine="720"/>
       </w:pPr>
       <w:r>
+        <w:lastRenderedPageBreak/>
         <w:t xml:space="preserve">Desarrollar un modelo de detección y clasificación de enfermedades de plantas de tomate utilizando la arquitectura </w:t>
       </w:r>
       <w:proofErr w:type="spellStart"/>
@@ -4478,10 +4516,7 @@
         <w:t xml:space="preserve">en plantas </w:t>
       </w:r>
       <w:r>
-        <w:t>mediante el análisis de síntomas foliares</w:t>
-      </w:r>
-      <w:r>
-        <w:t xml:space="preserve"> </w:t>
+        <w:t xml:space="preserve">mediante el análisis de síntomas foliares </w:t>
       </w:r>
       <w:r>
         <w:t>(J. Gómez-Camperos et al., 2021).</w:t>
@@ -5746,23 +5781,28 @@
       </w:r>
       <w:proofErr w:type="spellEnd"/>
       <w:r>
-        <w:t xml:space="preserve"> comienza dividiendo una imagen en parches no solapados mediante un módulo de división. Cada parche se considera un "token" y su característica se establece concatenando los valores RGB de los píxeles en bruto. En la aplicación de </w:t>
-      </w:r>
-      <w:proofErr w:type="spellStart"/>
-      <w:r>
-        <w:t>Swin</w:t>
-      </w:r>
-      <w:proofErr w:type="spellEnd"/>
-      <w:r>
-        <w:t xml:space="preserve"> </w:t>
-      </w:r>
-      <w:proofErr w:type="spellStart"/>
-      <w:r>
-        <w:t>Transformer</w:t>
-      </w:r>
-      <w:proofErr w:type="spellEnd"/>
-      <w:r>
-        <w:t xml:space="preserve">, se utiliza un tamaño de parche de 4 × 4, lo que da como resultado una dimensión de característica de 48 (4 × 4 × 3). Estas características se proyectan posteriormente a una dimensión arbitraria (denotada como C) mediante una capa de </w:t>
+        <w:t xml:space="preserve"> comienza dividiendo una imagen en parches. Cada parche se considera un "token" y su</w:t>
+      </w:r>
+      <w:r>
+        <w:t>s</w:t>
+      </w:r>
+      <w:r>
+        <w:t xml:space="preserve"> característica</w:t>
+      </w:r>
+      <w:r>
+        <w:t>s</w:t>
+      </w:r>
+      <w:r>
+        <w:t xml:space="preserve"> se establece concatenando los valores RGB de los píxeles en </w:t>
+      </w:r>
+      <w:r>
+        <w:t>crudo</w:t>
+      </w:r>
+      <w:r>
+        <w:t xml:space="preserve">. </w:t>
+      </w:r>
+      <w:r>
+        <w:t xml:space="preserve">Estas características se proyectan posteriormente a una dimensión arbitraria (denotada como C) mediante una capa de </w:t>
       </w:r>
       <w:proofErr w:type="spellStart"/>
       <w:r>
@@ -5795,15 +5835,7 @@
       </w:r>
       <w:proofErr w:type="spellEnd"/>
       <w:r>
-        <w:t xml:space="preserve">, la resolución de la imagen se reduce sucesivamente, de la "Etapa 1" a la "Etapa 4". El término "Etapa" se refiere a las distintas fases de procesamiento de la imagen a través de la arquitectura. Esta estructura jerárquica es similar a la de las redes neuronales convolucionales tradicionales, como VGG y </w:t>
-      </w:r>
-      <w:proofErr w:type="spellStart"/>
-      <w:r>
-        <w:t>ResNet</w:t>
-      </w:r>
-      <w:proofErr w:type="spellEnd"/>
-      <w:r>
-        <w:t>, en las que las características se procesan a distintas resoluciones (Liu et al., 2021).</w:t>
+        <w:t>, la resolución de la imagen se reduce sucesivamente, de la "Etapa 1" a la "Etapa 4". El término "Etapa" se refiere a las distintas fases de procesamiento de la imagen a través de la arquitectura. Esta estructura jerárquica es similar a la de las redes neuronales convolucionales en las que las características se procesan a distintas resoluciones (Liu et al., 2021).</w:t>
       </w:r>
     </w:p>
     <w:p>
@@ -5836,11 +5868,7 @@
       </w:r>
       <w:proofErr w:type="spellEnd"/>
       <w:r>
-        <w:t xml:space="preserve"> introduce el concepto de atención dentro de ventanas locales no solapadas. Esto reduce significativamente la </w:t>
-      </w:r>
-      <w:r>
-        <w:lastRenderedPageBreak/>
-        <w:t>complejidad computacional. La atención basada en ventanas es escalable y computacionalmente más eficiente (Liu et al., 2021).</w:t>
+        <w:t xml:space="preserve"> introduce el concepto de atención dentro de ventanas locales no solapadas. Esto reduce significativamente la complejidad computacional. La atención basada en ventanas es escalable y computacionalmente más eficiente (Liu et al., 2021).</w:t>
       </w:r>
     </w:p>
     <w:p>
@@ -5852,6 +5880,7 @@
         <w:rPr>
           <w:noProof/>
         </w:rPr>
+        <w:lastRenderedPageBreak/>
         <w:drawing>
           <wp:inline distT="114300" distB="114300" distL="114300" distR="114300" wp14:anchorId="6A3B632E" wp14:editId="0358D660">
             <wp:extent cx="5612400" cy="2247900"/>
@@ -5985,21 +6014,18 @@
       </w:r>
       <w:proofErr w:type="spellEnd"/>
       <w:r>
-        <w:t xml:space="preserve"> procesa imágenes en una serie de resoluciones, de forma similar a una pirámide. Comienza con ventanas pequeñas en una resolución más alta y agrupa gradualmente los </w:t>
-      </w:r>
-      <w:r>
+        <w:t xml:space="preserve"> procesa imágenes en una serie de resoluciones, de forma similar a una pirámide. Comienza con ventanas pequeñas en una resolución más alta y agrupa gradualmente los parches mientras reduce la resolución, permitiendo que el modelo capture características en diferentes escalas (Liu et al., 2021).</w:t>
+      </w:r>
+    </w:p>
+    <w:p>
+      <w:pPr>
+        <w:spacing w:before="240" w:after="0"/>
+      </w:pPr>
+      <w:r>
+        <w:rPr>
+          <w:noProof/>
+        </w:rPr>
         <w:lastRenderedPageBreak/>
-        <w:t>parches mientras reduce la resolución, permitiendo que el modelo capture características en diferentes escalas (Liu et al., 2021).</w:t>
-      </w:r>
-    </w:p>
-    <w:p>
-      <w:pPr>
-        <w:spacing w:before="240" w:after="0"/>
-      </w:pPr>
-      <w:r>
-        <w:rPr>
-          <w:noProof/>
-        </w:rPr>
         <w:drawing>
           <wp:inline distT="114300" distB="114300" distL="114300" distR="114300" wp14:anchorId="0224C6B8" wp14:editId="57E829E7">
             <wp:extent cx="5612400" cy="3251200"/>
@@ -6163,7 +6189,6 @@
           <w:b/>
           <w:color w:val="000000"/>
         </w:rPr>
-        <w:lastRenderedPageBreak/>
         <w:t>5.6.4.3 Atención</w:t>
       </w:r>
       <w:r>
@@ -6186,6 +6211,7 @@
           <w:b/>
           <w:color w:val="000000"/>
         </w:rPr>
+        <w:lastRenderedPageBreak/>
         <w:t xml:space="preserve">5.6.4.4 Bloque </w:t>
       </w:r>
       <w:proofErr w:type="spellStart"/>
@@ -6402,12 +6428,10 @@
         <w:t xml:space="preserve"> W-MSA y SW-MSA, que son módulos de </w:t>
       </w:r>
       <w:proofErr w:type="spellStart"/>
-      <w:proofErr w:type="gramStart"/>
       <w:r>
         <w:t>auto-atención</w:t>
       </w:r>
       <w:proofErr w:type="spellEnd"/>
-      <w:proofErr w:type="gramEnd"/>
       <w:r>
         <w:t xml:space="preserve"> </w:t>
       </w:r>
@@ -6433,7 +6457,6 @@
           <w:b/>
           <w:color w:val="000000"/>
         </w:rPr>
-        <w:lastRenderedPageBreak/>
         <w:t>5.6.4.6 MLP (Multi-</w:t>
       </w:r>
       <w:proofErr w:type="spellStart"/>
@@ -6483,7 +6506,13 @@
       </w:r>
       <w:proofErr w:type="spellEnd"/>
       <w:r>
-        <w:t>, los MLP se utilizan para transformar características después de capas de atención.</w:t>
+        <w:t xml:space="preserve">, los MLP se utilizan para transformar características después de </w:t>
+      </w:r>
+      <w:r>
+        <w:t xml:space="preserve">las </w:t>
+      </w:r>
+      <w:r>
+        <w:t>capas de atención.</w:t>
       </w:r>
     </w:p>
     <w:p>
@@ -6496,6 +6525,7 @@
           <w:b/>
           <w:color w:val="000000"/>
         </w:rPr>
+        <w:lastRenderedPageBreak/>
         <w:t>5.6.4.7 LN (</w:t>
       </w:r>
       <w:proofErr w:type="spellStart"/>
@@ -6540,12 +6570,10 @@
         <w:t xml:space="preserve">, LN se aplica antes de cada módulo de </w:t>
       </w:r>
       <w:proofErr w:type="spellStart"/>
-      <w:proofErr w:type="gramStart"/>
       <w:r>
         <w:t>auto-atención</w:t>
       </w:r>
       <w:proofErr w:type="spellEnd"/>
-      <w:proofErr w:type="gramEnd"/>
       <w:r>
         <w:t xml:space="preserve"> </w:t>
       </w:r>
@@ -6706,16 +6734,80 @@
         <w:ind w:firstLine="360"/>
       </w:pPr>
       <w:r>
+        <w:t xml:space="preserve">Según </w:t>
+      </w:r>
+      <w:proofErr w:type="spellStart"/>
+      <w:r>
+        <w:t>Cappi</w:t>
+      </w:r>
+      <w:proofErr w:type="spellEnd"/>
+      <w:r>
+        <w:t xml:space="preserve"> et al. (2021) un "</w:t>
+      </w:r>
+      <w:proofErr w:type="spellStart"/>
+      <w:r>
+        <w:t>dataset</w:t>
+      </w:r>
+      <w:proofErr w:type="spellEnd"/>
+      <w:r>
+        <w:t xml:space="preserve">" </w:t>
+      </w:r>
+      <w:r>
+        <w:t>es un conjunto de muestras que representan una población específica</w:t>
+      </w:r>
+      <w:r>
+        <w:t xml:space="preserve">. </w:t>
+      </w:r>
+      <w:r>
+        <w:t xml:space="preserve">En el ámbito de Machine </w:t>
+      </w:r>
+      <w:proofErr w:type="spellStart"/>
+      <w:r>
+        <w:t>Learning</w:t>
+      </w:r>
+      <w:proofErr w:type="spellEnd"/>
+      <w:r>
+        <w:t xml:space="preserve"> y el Deep </w:t>
+      </w:r>
+      <w:proofErr w:type="spellStart"/>
+      <w:r>
+        <w:t>Learning</w:t>
+      </w:r>
+      <w:proofErr w:type="spellEnd"/>
+      <w:r>
+        <w:t>, se utiliza para construir y evaluar modelos.</w:t>
+      </w:r>
+      <w:r>
+        <w:t xml:space="preserve"> </w:t>
+      </w:r>
+      <w:r>
+        <w:t xml:space="preserve">Cada muestra dentro del </w:t>
+      </w:r>
+      <w:proofErr w:type="spellStart"/>
+      <w:r>
+        <w:t>dataset</w:t>
+      </w:r>
+      <w:proofErr w:type="spellEnd"/>
+      <w:r>
+        <w:t xml:space="preserve"> es un ejemplo concreto que refleja </w:t>
+      </w:r>
+      <w:r>
         <w:lastRenderedPageBreak/>
-        <w:t xml:space="preserve">Según </w:t>
-      </w:r>
-      <w:proofErr w:type="spellStart"/>
-      <w:r>
-        <w:t>Cappi</w:t>
-      </w:r>
-      <w:proofErr w:type="spellEnd"/>
-      <w:r>
-        <w:t xml:space="preserve"> et al. (2021) un "</w:t>
+        <w:t>situaciones o condiciones que se esperan encontrar en el entorno donde se aplicará el modelo.</w:t>
+      </w:r>
+      <w:r>
+        <w:t xml:space="preserve"> </w:t>
+      </w:r>
+      <w:r>
+        <w:t>Estos datos pueden incluir, por ejemplo, píxeles, imágenes o series temporales.</w:t>
+      </w:r>
+    </w:p>
+    <w:p>
+      <w:pPr>
+        <w:ind w:firstLine="360"/>
+      </w:pPr>
+      <w:r>
+        <w:t xml:space="preserve">La representatividad del </w:t>
       </w:r>
       <w:proofErr w:type="spellStart"/>
       <w:r>
@@ -6723,76 +6815,7 @@
       </w:r>
       <w:proofErr w:type="spellEnd"/>
       <w:r>
-        <w:t xml:space="preserve">" </w:t>
-      </w:r>
-      <w:r>
-        <w:t>es un conjunto de muestras que representan una población específica</w:t>
-      </w:r>
-      <w:r>
-        <w:t xml:space="preserve">. </w:t>
-      </w:r>
-      <w:r>
-        <w:t xml:space="preserve">En el ámbito de Machine </w:t>
-      </w:r>
-      <w:proofErr w:type="spellStart"/>
-      <w:r>
-        <w:t>Learning</w:t>
-      </w:r>
-      <w:proofErr w:type="spellEnd"/>
-      <w:r>
-        <w:t xml:space="preserve"> y el Deep </w:t>
-      </w:r>
-      <w:proofErr w:type="spellStart"/>
-      <w:r>
-        <w:t>Learning</w:t>
-      </w:r>
-      <w:proofErr w:type="spellEnd"/>
-      <w:r>
-        <w:t>, se utiliza para construir y evaluar modelos.</w:t>
-      </w:r>
-      <w:r>
-        <w:t xml:space="preserve"> </w:t>
-      </w:r>
-      <w:r>
-        <w:t xml:space="preserve">Cada muestra dentro del </w:t>
-      </w:r>
-      <w:proofErr w:type="spellStart"/>
-      <w:r>
-        <w:t>dataset</w:t>
-      </w:r>
-      <w:proofErr w:type="spellEnd"/>
-      <w:r>
-        <w:t xml:space="preserve"> es un ejemplo concreto que refleja situaciones o condiciones que se esperan encontrar en el entorno donde se aplicará el modelo.</w:t>
-      </w:r>
-      <w:r>
-        <w:t xml:space="preserve"> </w:t>
-      </w:r>
-      <w:r>
-        <w:t>Estos datos pueden incluir, por ejemplo, píxeles, imágenes o series temporales.</w:t>
-      </w:r>
-    </w:p>
-    <w:p>
-      <w:pPr>
-        <w:ind w:firstLine="360"/>
-      </w:pPr>
-      <w:r>
-        <w:t xml:space="preserve">La representatividad del </w:t>
-      </w:r>
-      <w:proofErr w:type="spellStart"/>
-      <w:r>
-        <w:t>dataset</w:t>
-      </w:r>
-      <w:proofErr w:type="spellEnd"/>
-      <w:r>
-        <w:t xml:space="preserve"> es crucial durante la fase de prueba y entrenamiento para evaluar correctamente el rendimiento operacional del sistema. El </w:t>
-      </w:r>
-      <w:proofErr w:type="spellStart"/>
-      <w:r>
-        <w:t>dataset</w:t>
-      </w:r>
-      <w:proofErr w:type="spellEnd"/>
-      <w:r>
-        <w:t xml:space="preserve"> debe cubrir tanto como sea posible el dominio de situaciones que el sistema encontrará en operación. En el caso de procesamiento de imágenes, esto incluye varias condiciones físicas y ambientales, como objetos de interés, condiciones de exposición y condiciones ambientales, entre otros (</w:t>
+        <w:t xml:space="preserve"> es esencial para la evaluación precisa del rendimiento del sistema en las fases de prueba y entrenamiento. El conjunto de datos debe abarcar el espectro de situaciones que el sistema enfrentará en su operación. En procesamiento de imágenes, esto implica variedad en condiciones físicas y ambientales, objetos de interés y niveles de exposición (</w:t>
       </w:r>
       <w:proofErr w:type="spellStart"/>
       <w:r>
@@ -6888,7 +6911,13 @@
       </w:r>
       <w:proofErr w:type="spellEnd"/>
       <w:r>
-        <w:t xml:space="preserve"> proporciona un conjunto de datos de alta calidad para entrenar modelos de detección de enfermedades en plantas. </w:t>
+        <w:t xml:space="preserve"> proporciona un conjunto de datos para entrenar modelos de detección de enfermedades en </w:t>
+      </w:r>
+      <w:r>
+        <w:t xml:space="preserve">diversas </w:t>
+      </w:r>
+      <w:r>
+        <w:t xml:space="preserve">plantas. </w:t>
       </w:r>
       <w:proofErr w:type="spellStart"/>
       <w:r>
@@ -6912,34 +6941,31 @@
       </w:r>
       <w:proofErr w:type="spellEnd"/>
       <w:r>
-        <w:t xml:space="preserve"> contiene 54,306 imágenes de hojas de plantas repartidas en </w:t>
-      </w:r>
+        <w:t xml:space="preserve"> contiene 54,306 imágenes de hojas de plantas repartidas en 38 clases etiquetadas que abarcan 14 especies de cultivos y 26 enfermedades (</w:t>
+      </w:r>
+      <w:proofErr w:type="spellStart"/>
+      <w:r>
+        <w:t>Mohanty</w:t>
+      </w:r>
+      <w:proofErr w:type="spellEnd"/>
+      <w:r>
+        <w:t xml:space="preserve"> et al., 2016). Este </w:t>
+      </w:r>
+      <w:proofErr w:type="spellStart"/>
+      <w:r>
+        <w:t>dataset</w:t>
+      </w:r>
+      <w:proofErr w:type="spellEnd"/>
+      <w:r>
+        <w:t xml:space="preserve"> incluye una amplia gama de clases de enfermedades del tomate, lo que lo hace idóneo para el objeto de esta investigación.</w:t>
+      </w:r>
+    </w:p>
+    <w:p>
+      <w:pPr>
+        <w:pStyle w:val="Ttulo3"/>
+      </w:pPr>
       <w:r>
         <w:lastRenderedPageBreak/>
-        <w:t>38 clases etiquetadas que abarcan 14 especies de cultivos y 26 enfermedades (</w:t>
-      </w:r>
-      <w:proofErr w:type="spellStart"/>
-      <w:r>
-        <w:t>Mohanty</w:t>
-      </w:r>
-      <w:proofErr w:type="spellEnd"/>
-      <w:r>
-        <w:t xml:space="preserve"> et al., 2016). Este </w:t>
-      </w:r>
-      <w:proofErr w:type="spellStart"/>
-      <w:r>
-        <w:t>dataset</w:t>
-      </w:r>
-      <w:proofErr w:type="spellEnd"/>
-      <w:r>
-        <w:t xml:space="preserve"> incluye una amplia gama de clases de enfermedades del tomate, lo que lo hace idóneo para el objeto de esta investigación.</w:t>
-      </w:r>
-    </w:p>
-    <w:p>
-      <w:pPr>
-        <w:pStyle w:val="Ttulo3"/>
-      </w:pPr>
-      <w:r>
         <w:t xml:space="preserve">Clases asociadas a la planta del tomate en del </w:t>
       </w:r>
       <w:proofErr w:type="spellStart"/>
@@ -6983,7 +7009,7 @@
     <w:tbl>
       <w:tblPr>
         <w:tblStyle w:val="a2"/>
-        <w:tblW w:w="5540" w:type="dxa"/>
+        <w:tblW w:w="5949" w:type="dxa"/>
         <w:jc w:val="center"/>
         <w:tblInd w:w="0" w:type="dxa"/>
         <w:tblBorders>
@@ -6998,8 +7024,8 @@
         <w:tblLook w:val="0400" w:firstRow="0" w:lastRow="0" w:firstColumn="0" w:lastColumn="0" w:noHBand="0" w:noVBand="1"/>
       </w:tblPr>
       <w:tblGrid>
-        <w:gridCol w:w="3200"/>
-        <w:gridCol w:w="2340"/>
+        <w:gridCol w:w="3539"/>
+        <w:gridCol w:w="2410"/>
       </w:tblGrid>
       <w:tr>
         <w:trPr>
@@ -7008,7 +7034,7 @@
         </w:trPr>
         <w:tc>
           <w:tcPr>
-            <w:tcW w:w="3200" w:type="dxa"/>
+            <w:tcW w:w="3539" w:type="dxa"/>
             <w:shd w:val="clear" w:color="auto" w:fill="auto"/>
             <w:vAlign w:val="bottom"/>
           </w:tcPr>
@@ -7019,16 +7045,12 @@
               <w:rPr>
                 <w:b/>
                 <w:color w:val="000000"/>
-                <w:sz w:val="22"/>
-                <w:szCs w:val="22"/>
               </w:rPr>
             </w:pPr>
             <w:r>
               <w:rPr>
                 <w:b/>
                 <w:color w:val="000000"/>
-                <w:sz w:val="22"/>
-                <w:szCs w:val="22"/>
               </w:rPr>
               <w:t>Nombre enfermedad</w:t>
             </w:r>
@@ -7036,7 +7058,7 @@
         </w:tc>
         <w:tc>
           <w:tcPr>
-            <w:tcW w:w="2340" w:type="dxa"/>
+            <w:tcW w:w="2410" w:type="dxa"/>
             <w:shd w:val="clear" w:color="auto" w:fill="auto"/>
             <w:vAlign w:val="bottom"/>
           </w:tcPr>
@@ -7047,16 +7069,12 @@
               <w:rPr>
                 <w:b/>
                 <w:color w:val="000000"/>
-                <w:sz w:val="22"/>
-                <w:szCs w:val="22"/>
               </w:rPr>
             </w:pPr>
             <w:r>
               <w:rPr>
                 <w:b/>
                 <w:color w:val="000000"/>
-                <w:sz w:val="22"/>
-                <w:szCs w:val="22"/>
               </w:rPr>
               <w:t>Número de imágenes</w:t>
             </w:r>
@@ -7070,7 +7088,7 @@
         </w:trPr>
         <w:tc>
           <w:tcPr>
-            <w:tcW w:w="3200" w:type="dxa"/>
+            <w:tcW w:w="3539" w:type="dxa"/>
             <w:shd w:val="clear" w:color="auto" w:fill="auto"/>
             <w:vAlign w:val="bottom"/>
           </w:tcPr>
@@ -7080,16 +7098,12 @@
               <w:jc w:val="left"/>
               <w:rPr>
                 <w:color w:val="000000"/>
-                <w:sz w:val="22"/>
-                <w:szCs w:val="22"/>
               </w:rPr>
             </w:pPr>
             <w:proofErr w:type="spellStart"/>
             <w:r>
               <w:rPr>
                 <w:color w:val="000000"/>
-                <w:sz w:val="22"/>
-                <w:szCs w:val="22"/>
               </w:rPr>
               <w:t>Tomato</w:t>
             </w:r>
@@ -7097,8 +7111,6 @@
             <w:r>
               <w:rPr>
                 <w:color w:val="000000"/>
-                <w:sz w:val="22"/>
-                <w:szCs w:val="22"/>
               </w:rPr>
               <w:t xml:space="preserve"> </w:t>
             </w:r>
@@ -7106,8 +7118,6 @@
             <w:r>
               <w:rPr>
                 <w:color w:val="000000"/>
-                <w:sz w:val="22"/>
-                <w:szCs w:val="22"/>
               </w:rPr>
               <w:t>Bacterial</w:t>
             </w:r>
@@ -7115,8 +7125,6 @@
             <w:r>
               <w:rPr>
                 <w:color w:val="000000"/>
-                <w:sz w:val="22"/>
-                <w:szCs w:val="22"/>
               </w:rPr>
               <w:t xml:space="preserve"> Spot</w:t>
             </w:r>
@@ -7124,7 +7132,7 @@
         </w:tc>
         <w:tc>
           <w:tcPr>
-            <w:tcW w:w="2340" w:type="dxa"/>
+            <w:tcW w:w="2410" w:type="dxa"/>
             <w:shd w:val="clear" w:color="auto" w:fill="auto"/>
             <w:vAlign w:val="bottom"/>
           </w:tcPr>
@@ -7134,15 +7142,11 @@
               <w:jc w:val="right"/>
               <w:rPr>
                 <w:color w:val="000000"/>
-                <w:sz w:val="22"/>
-                <w:szCs w:val="22"/>
               </w:rPr>
             </w:pPr>
             <w:r>
               <w:rPr>
                 <w:color w:val="000000"/>
-                <w:sz w:val="22"/>
-                <w:szCs w:val="22"/>
               </w:rPr>
               <w:t>2127</w:t>
             </w:r>
@@ -7156,7 +7160,7 @@
         </w:trPr>
         <w:tc>
           <w:tcPr>
-            <w:tcW w:w="3200" w:type="dxa"/>
+            <w:tcW w:w="3539" w:type="dxa"/>
             <w:shd w:val="clear" w:color="auto" w:fill="auto"/>
             <w:vAlign w:val="bottom"/>
           </w:tcPr>
@@ -7166,16 +7170,12 @@
               <w:jc w:val="left"/>
               <w:rPr>
                 <w:color w:val="000000"/>
-                <w:sz w:val="22"/>
-                <w:szCs w:val="22"/>
               </w:rPr>
             </w:pPr>
             <w:proofErr w:type="spellStart"/>
             <w:r>
               <w:rPr>
                 <w:color w:val="000000"/>
-                <w:sz w:val="22"/>
-                <w:szCs w:val="22"/>
               </w:rPr>
               <w:t>Tomato</w:t>
             </w:r>
@@ -7183,8 +7183,6 @@
             <w:r>
               <w:rPr>
                 <w:color w:val="000000"/>
-                <w:sz w:val="22"/>
-                <w:szCs w:val="22"/>
               </w:rPr>
               <w:t xml:space="preserve"> </w:t>
             </w:r>
@@ -7192,8 +7190,6 @@
             <w:r>
               <w:rPr>
                 <w:color w:val="000000"/>
-                <w:sz w:val="22"/>
-                <w:szCs w:val="22"/>
               </w:rPr>
               <w:t>Early</w:t>
             </w:r>
@@ -7201,8 +7197,6 @@
             <w:r>
               <w:rPr>
                 <w:color w:val="000000"/>
-                <w:sz w:val="22"/>
-                <w:szCs w:val="22"/>
               </w:rPr>
               <w:t xml:space="preserve"> </w:t>
             </w:r>
@@ -7210,8 +7204,6 @@
             <w:r>
               <w:rPr>
                 <w:color w:val="000000"/>
-                <w:sz w:val="22"/>
-                <w:szCs w:val="22"/>
               </w:rPr>
               <w:t>Blight</w:t>
             </w:r>
@@ -7220,7 +7212,7 @@
         </w:tc>
         <w:tc>
           <w:tcPr>
-            <w:tcW w:w="2340" w:type="dxa"/>
+            <w:tcW w:w="2410" w:type="dxa"/>
             <w:shd w:val="clear" w:color="auto" w:fill="auto"/>
             <w:vAlign w:val="bottom"/>
           </w:tcPr>
@@ -7230,15 +7222,11 @@
               <w:jc w:val="right"/>
               <w:rPr>
                 <w:color w:val="000000"/>
-                <w:sz w:val="22"/>
-                <w:szCs w:val="22"/>
               </w:rPr>
             </w:pPr>
             <w:r>
               <w:rPr>
                 <w:color w:val="000000"/>
-                <w:sz w:val="22"/>
-                <w:szCs w:val="22"/>
               </w:rPr>
               <w:t>1000</w:t>
             </w:r>
@@ -7252,7 +7240,7 @@
         </w:trPr>
         <w:tc>
           <w:tcPr>
-            <w:tcW w:w="3200" w:type="dxa"/>
+            <w:tcW w:w="3539" w:type="dxa"/>
             <w:shd w:val="clear" w:color="auto" w:fill="auto"/>
             <w:vAlign w:val="bottom"/>
           </w:tcPr>
@@ -7262,16 +7250,12 @@
               <w:jc w:val="left"/>
               <w:rPr>
                 <w:color w:val="000000"/>
-                <w:sz w:val="22"/>
-                <w:szCs w:val="22"/>
               </w:rPr>
             </w:pPr>
             <w:proofErr w:type="spellStart"/>
             <w:r>
               <w:rPr>
                 <w:color w:val="000000"/>
-                <w:sz w:val="22"/>
-                <w:szCs w:val="22"/>
               </w:rPr>
               <w:t>Tomato</w:t>
             </w:r>
@@ -7279,8 +7263,6 @@
             <w:r>
               <w:rPr>
                 <w:color w:val="000000"/>
-                <w:sz w:val="22"/>
-                <w:szCs w:val="22"/>
               </w:rPr>
               <w:t xml:space="preserve"> Late </w:t>
             </w:r>
@@ -7288,8 +7270,6 @@
             <w:r>
               <w:rPr>
                 <w:color w:val="000000"/>
-                <w:sz w:val="22"/>
-                <w:szCs w:val="22"/>
               </w:rPr>
               <w:t>Blight</w:t>
             </w:r>
@@ -7298,7 +7278,7 @@
         </w:tc>
         <w:tc>
           <w:tcPr>
-            <w:tcW w:w="2340" w:type="dxa"/>
+            <w:tcW w:w="2410" w:type="dxa"/>
             <w:shd w:val="clear" w:color="auto" w:fill="auto"/>
             <w:vAlign w:val="bottom"/>
           </w:tcPr>
@@ -7308,15 +7288,11 @@
               <w:jc w:val="right"/>
               <w:rPr>
                 <w:color w:val="000000"/>
-                <w:sz w:val="22"/>
-                <w:szCs w:val="22"/>
               </w:rPr>
             </w:pPr>
             <w:r>
               <w:rPr>
                 <w:color w:val="000000"/>
-                <w:sz w:val="22"/>
-                <w:szCs w:val="22"/>
               </w:rPr>
               <w:t>1909</w:t>
             </w:r>
@@ -7330,7 +7306,7 @@
         </w:trPr>
         <w:tc>
           <w:tcPr>
-            <w:tcW w:w="3200" w:type="dxa"/>
+            <w:tcW w:w="3539" w:type="dxa"/>
             <w:shd w:val="clear" w:color="auto" w:fill="auto"/>
             <w:vAlign w:val="bottom"/>
           </w:tcPr>
@@ -7340,16 +7316,12 @@
               <w:jc w:val="left"/>
               <w:rPr>
                 <w:color w:val="000000"/>
-                <w:sz w:val="22"/>
-                <w:szCs w:val="22"/>
               </w:rPr>
             </w:pPr>
             <w:proofErr w:type="spellStart"/>
             <w:r>
               <w:rPr>
                 <w:color w:val="000000"/>
-                <w:sz w:val="22"/>
-                <w:szCs w:val="22"/>
               </w:rPr>
               <w:t>Tomato</w:t>
             </w:r>
@@ -7357,8 +7329,6 @@
             <w:r>
               <w:rPr>
                 <w:color w:val="000000"/>
-                <w:sz w:val="22"/>
-                <w:szCs w:val="22"/>
               </w:rPr>
               <w:t xml:space="preserve"> </w:t>
             </w:r>
@@ -7366,8 +7336,6 @@
             <w:r>
               <w:rPr>
                 <w:color w:val="000000"/>
-                <w:sz w:val="22"/>
-                <w:szCs w:val="22"/>
               </w:rPr>
               <w:t>Leaf</w:t>
             </w:r>
@@ -7375,8 +7343,6 @@
             <w:r>
               <w:rPr>
                 <w:color w:val="000000"/>
-                <w:sz w:val="22"/>
-                <w:szCs w:val="22"/>
               </w:rPr>
               <w:t xml:space="preserve"> </w:t>
             </w:r>
@@ -7384,8 +7350,6 @@
             <w:r>
               <w:rPr>
                 <w:color w:val="000000"/>
-                <w:sz w:val="22"/>
-                <w:szCs w:val="22"/>
               </w:rPr>
               <w:t>Mold</w:t>
             </w:r>
@@ -7394,7 +7358,7 @@
         </w:tc>
         <w:tc>
           <w:tcPr>
-            <w:tcW w:w="2340" w:type="dxa"/>
+            <w:tcW w:w="2410" w:type="dxa"/>
             <w:shd w:val="clear" w:color="auto" w:fill="auto"/>
             <w:vAlign w:val="bottom"/>
           </w:tcPr>
@@ -7404,15 +7368,11 @@
               <w:jc w:val="right"/>
               <w:rPr>
                 <w:color w:val="000000"/>
-                <w:sz w:val="22"/>
-                <w:szCs w:val="22"/>
               </w:rPr>
             </w:pPr>
             <w:r>
               <w:rPr>
                 <w:color w:val="000000"/>
-                <w:sz w:val="22"/>
-                <w:szCs w:val="22"/>
               </w:rPr>
               <w:t>952</w:t>
             </w:r>
@@ -7426,7 +7386,7 @@
         </w:trPr>
         <w:tc>
           <w:tcPr>
-            <w:tcW w:w="3200" w:type="dxa"/>
+            <w:tcW w:w="3539" w:type="dxa"/>
             <w:shd w:val="clear" w:color="auto" w:fill="auto"/>
             <w:vAlign w:val="bottom"/>
           </w:tcPr>
@@ -7436,16 +7396,12 @@
               <w:jc w:val="left"/>
               <w:rPr>
                 <w:color w:val="000000"/>
-                <w:sz w:val="22"/>
-                <w:szCs w:val="22"/>
               </w:rPr>
             </w:pPr>
             <w:proofErr w:type="spellStart"/>
             <w:r>
               <w:rPr>
                 <w:color w:val="000000"/>
-                <w:sz w:val="22"/>
-                <w:szCs w:val="22"/>
               </w:rPr>
               <w:t>Tomato</w:t>
             </w:r>
@@ -7453,8 +7409,6 @@
             <w:r>
               <w:rPr>
                 <w:color w:val="000000"/>
-                <w:sz w:val="22"/>
-                <w:szCs w:val="22"/>
               </w:rPr>
               <w:t xml:space="preserve"> </w:t>
             </w:r>
@@ -7462,8 +7416,6 @@
             <w:r>
               <w:rPr>
                 <w:color w:val="000000"/>
-                <w:sz w:val="22"/>
-                <w:szCs w:val="22"/>
               </w:rPr>
               <w:t>Septoria</w:t>
             </w:r>
@@ -7471,8 +7423,6 @@
             <w:r>
               <w:rPr>
                 <w:color w:val="000000"/>
-                <w:sz w:val="22"/>
-                <w:szCs w:val="22"/>
               </w:rPr>
               <w:t xml:space="preserve"> </w:t>
             </w:r>
@@ -7480,25 +7430,39 @@
             <w:r>
               <w:rPr>
                 <w:color w:val="000000"/>
-                <w:sz w:val="22"/>
-                <w:szCs w:val="22"/>
-              </w:rPr>
-              <w:t>leaf</w:t>
+              </w:rPr>
+              <w:t>L</w:t>
+            </w:r>
+            <w:r>
+              <w:rPr>
+                <w:color w:val="000000"/>
+              </w:rPr>
+              <w:t>eaf</w:t>
             </w:r>
             <w:proofErr w:type="spellEnd"/>
             <w:r>
               <w:rPr>
                 <w:color w:val="000000"/>
-                <w:sz w:val="22"/>
-                <w:szCs w:val="22"/>
-              </w:rPr>
-              <w:t xml:space="preserve"> spot</w:t>
+              </w:rPr>
+              <w:t xml:space="preserve"> </w:t>
+            </w:r>
+            <w:r>
+              <w:rPr>
+                <w:color w:val="000000"/>
+              </w:rPr>
+              <w:t>S</w:t>
+            </w:r>
+            <w:r>
+              <w:rPr>
+                <w:color w:val="000000"/>
+              </w:rPr>
+              <w:t>pot</w:t>
             </w:r>
           </w:p>
         </w:tc>
         <w:tc>
           <w:tcPr>
-            <w:tcW w:w="2340" w:type="dxa"/>
+            <w:tcW w:w="2410" w:type="dxa"/>
             <w:shd w:val="clear" w:color="auto" w:fill="auto"/>
             <w:vAlign w:val="bottom"/>
           </w:tcPr>
@@ -7508,15 +7472,11 @@
               <w:jc w:val="right"/>
               <w:rPr>
                 <w:color w:val="000000"/>
-                <w:sz w:val="22"/>
-                <w:szCs w:val="22"/>
               </w:rPr>
             </w:pPr>
             <w:r>
               <w:rPr>
                 <w:color w:val="000000"/>
-                <w:sz w:val="22"/>
-                <w:szCs w:val="22"/>
               </w:rPr>
               <w:t>1771</w:t>
             </w:r>
@@ -7530,7 +7490,7 @@
         </w:trPr>
         <w:tc>
           <w:tcPr>
-            <w:tcW w:w="3200" w:type="dxa"/>
+            <w:tcW w:w="3539" w:type="dxa"/>
             <w:shd w:val="clear" w:color="auto" w:fill="auto"/>
             <w:vAlign w:val="bottom"/>
           </w:tcPr>
@@ -7540,16 +7500,12 @@
               <w:jc w:val="left"/>
               <w:rPr>
                 <w:color w:val="000000"/>
-                <w:sz w:val="22"/>
-                <w:szCs w:val="22"/>
                 <w:lang w:val="en-US"/>
               </w:rPr>
             </w:pPr>
             <w:r>
               <w:rPr>
                 <w:color w:val="000000"/>
-                <w:sz w:val="22"/>
-                <w:szCs w:val="22"/>
                 <w:lang w:val="en-US"/>
               </w:rPr>
               <w:t>Tomato Two Spotted Spider Mite</w:t>
@@ -7558,7 +7514,7 @@
         </w:tc>
         <w:tc>
           <w:tcPr>
-            <w:tcW w:w="2340" w:type="dxa"/>
+            <w:tcW w:w="2410" w:type="dxa"/>
             <w:shd w:val="clear" w:color="auto" w:fill="auto"/>
             <w:vAlign w:val="bottom"/>
           </w:tcPr>
@@ -7568,15 +7524,11 @@
               <w:jc w:val="right"/>
               <w:rPr>
                 <w:color w:val="000000"/>
-                <w:sz w:val="22"/>
-                <w:szCs w:val="22"/>
               </w:rPr>
             </w:pPr>
             <w:r>
               <w:rPr>
                 <w:color w:val="000000"/>
-                <w:sz w:val="22"/>
-                <w:szCs w:val="22"/>
               </w:rPr>
               <w:t>1676</w:t>
             </w:r>
@@ -7590,7 +7542,7 @@
         </w:trPr>
         <w:tc>
           <w:tcPr>
-            <w:tcW w:w="3200" w:type="dxa"/>
+            <w:tcW w:w="3539" w:type="dxa"/>
             <w:shd w:val="clear" w:color="auto" w:fill="auto"/>
             <w:vAlign w:val="bottom"/>
           </w:tcPr>
@@ -7600,16 +7552,12 @@
               <w:jc w:val="left"/>
               <w:rPr>
                 <w:color w:val="000000"/>
-                <w:sz w:val="22"/>
-                <w:szCs w:val="22"/>
               </w:rPr>
             </w:pPr>
             <w:proofErr w:type="spellStart"/>
             <w:r>
               <w:rPr>
                 <w:color w:val="000000"/>
-                <w:sz w:val="22"/>
-                <w:szCs w:val="22"/>
               </w:rPr>
               <w:t>Tomato</w:t>
             </w:r>
@@ -7617,8 +7565,6 @@
             <w:r>
               <w:rPr>
                 <w:color w:val="000000"/>
-                <w:sz w:val="22"/>
-                <w:szCs w:val="22"/>
               </w:rPr>
               <w:t xml:space="preserve"> Target Spot</w:t>
             </w:r>
@@ -7626,7 +7572,7 @@
         </w:tc>
         <w:tc>
           <w:tcPr>
-            <w:tcW w:w="2340" w:type="dxa"/>
+            <w:tcW w:w="2410" w:type="dxa"/>
             <w:shd w:val="clear" w:color="auto" w:fill="auto"/>
             <w:vAlign w:val="bottom"/>
           </w:tcPr>
@@ -7636,15 +7582,11 @@
               <w:jc w:val="right"/>
               <w:rPr>
                 <w:color w:val="000000"/>
-                <w:sz w:val="22"/>
-                <w:szCs w:val="22"/>
               </w:rPr>
             </w:pPr>
             <w:r>
               <w:rPr>
                 <w:color w:val="000000"/>
-                <w:sz w:val="22"/>
-                <w:szCs w:val="22"/>
               </w:rPr>
               <w:t>1404</w:t>
             </w:r>
@@ -7658,7 +7600,7 @@
         </w:trPr>
         <w:tc>
           <w:tcPr>
-            <w:tcW w:w="3200" w:type="dxa"/>
+            <w:tcW w:w="3539" w:type="dxa"/>
             <w:shd w:val="clear" w:color="auto" w:fill="auto"/>
             <w:vAlign w:val="bottom"/>
           </w:tcPr>
@@ -7668,16 +7610,12 @@
               <w:jc w:val="left"/>
               <w:rPr>
                 <w:color w:val="000000"/>
-                <w:sz w:val="22"/>
-                <w:szCs w:val="22"/>
                 <w:lang w:val="en-US"/>
               </w:rPr>
             </w:pPr>
             <w:r>
               <w:rPr>
                 <w:color w:val="000000"/>
-                <w:sz w:val="22"/>
-                <w:szCs w:val="22"/>
                 <w:lang w:val="en-US"/>
               </w:rPr>
               <w:t>Tomato Yellow Leaf Curl Virus</w:t>
@@ -7686,7 +7624,7 @@
         </w:tc>
         <w:tc>
           <w:tcPr>
-            <w:tcW w:w="2340" w:type="dxa"/>
+            <w:tcW w:w="2410" w:type="dxa"/>
             <w:shd w:val="clear" w:color="auto" w:fill="auto"/>
             <w:vAlign w:val="bottom"/>
           </w:tcPr>
@@ -7696,17 +7634,19 @@
               <w:jc w:val="right"/>
               <w:rPr>
                 <w:color w:val="000000"/>
-                <w:sz w:val="22"/>
-                <w:szCs w:val="22"/>
               </w:rPr>
             </w:pPr>
             <w:r>
               <w:rPr>
                 <w:color w:val="000000"/>
-                <w:sz w:val="22"/>
-                <w:szCs w:val="22"/>
-              </w:rPr>
-              <w:t>3209</w:t>
+              </w:rPr>
+              <w:t>320</w:t>
+            </w:r>
+            <w:r>
+              <w:rPr>
+                <w:color w:val="000000"/>
+              </w:rPr>
+              <w:t>8</w:t>
             </w:r>
           </w:p>
         </w:tc>
@@ -7718,7 +7658,7 @@
         </w:trPr>
         <w:tc>
           <w:tcPr>
-            <w:tcW w:w="3200" w:type="dxa"/>
+            <w:tcW w:w="3539" w:type="dxa"/>
             <w:shd w:val="clear" w:color="auto" w:fill="auto"/>
             <w:vAlign w:val="bottom"/>
           </w:tcPr>
@@ -7728,16 +7668,12 @@
               <w:jc w:val="left"/>
               <w:rPr>
                 <w:color w:val="000000"/>
-                <w:sz w:val="22"/>
-                <w:szCs w:val="22"/>
               </w:rPr>
             </w:pPr>
             <w:proofErr w:type="spellStart"/>
             <w:r>
               <w:rPr>
                 <w:color w:val="000000"/>
-                <w:sz w:val="22"/>
-                <w:szCs w:val="22"/>
               </w:rPr>
               <w:t>Tomato</w:t>
             </w:r>
@@ -7745,16 +7681,26 @@
             <w:r>
               <w:rPr>
                 <w:color w:val="000000"/>
-                <w:sz w:val="22"/>
-                <w:szCs w:val="22"/>
-              </w:rPr>
-              <w:t xml:space="preserve"> Mosaic Virus</w:t>
+              </w:rPr>
+              <w:t xml:space="preserve"> Mosaic</w:t>
+            </w:r>
+            <w:r>
+              <w:rPr>
+                <w:color w:val="000000"/>
+              </w:rPr>
+              <w:t xml:space="preserve"> </w:t>
+            </w:r>
+            <w:r>
+              <w:rPr>
+                <w:color w:val="000000"/>
+              </w:rPr>
+              <w:t>Virus</w:t>
             </w:r>
           </w:p>
         </w:tc>
         <w:tc>
           <w:tcPr>
-            <w:tcW w:w="2340" w:type="dxa"/>
+            <w:tcW w:w="2410" w:type="dxa"/>
             <w:shd w:val="clear" w:color="auto" w:fill="auto"/>
             <w:vAlign w:val="bottom"/>
           </w:tcPr>
@@ -7764,15 +7710,11 @@
               <w:jc w:val="right"/>
               <w:rPr>
                 <w:color w:val="000000"/>
-                <w:sz w:val="22"/>
-                <w:szCs w:val="22"/>
               </w:rPr>
             </w:pPr>
             <w:r>
               <w:rPr>
                 <w:color w:val="000000"/>
-                <w:sz w:val="22"/>
-                <w:szCs w:val="22"/>
               </w:rPr>
               <w:t>373</w:t>
             </w:r>
@@ -7786,7 +7728,7 @@
         </w:trPr>
         <w:tc>
           <w:tcPr>
-            <w:tcW w:w="3200" w:type="dxa"/>
+            <w:tcW w:w="3539" w:type="dxa"/>
             <w:shd w:val="clear" w:color="auto" w:fill="auto"/>
             <w:vAlign w:val="bottom"/>
           </w:tcPr>
@@ -7796,16 +7738,12 @@
               <w:jc w:val="left"/>
               <w:rPr>
                 <w:color w:val="000000"/>
-                <w:sz w:val="22"/>
-                <w:szCs w:val="22"/>
               </w:rPr>
             </w:pPr>
             <w:proofErr w:type="spellStart"/>
             <w:r>
               <w:rPr>
                 <w:color w:val="000000"/>
-                <w:sz w:val="22"/>
-                <w:szCs w:val="22"/>
               </w:rPr>
               <w:t>Tomato</w:t>
             </w:r>
@@ -7813,8 +7751,6 @@
             <w:r>
               <w:rPr>
                 <w:color w:val="000000"/>
-                <w:sz w:val="22"/>
-                <w:szCs w:val="22"/>
               </w:rPr>
               <w:t xml:space="preserve"> </w:t>
             </w:r>
@@ -7822,17 +7758,21 @@
             <w:r>
               <w:rPr>
                 <w:color w:val="000000"/>
-                <w:sz w:val="22"/>
-                <w:szCs w:val="22"/>
-              </w:rPr>
-              <w:t>healthy</w:t>
+              </w:rPr>
+              <w:t>H</w:t>
+            </w:r>
+            <w:r>
+              <w:rPr>
+                <w:color w:val="000000"/>
+              </w:rPr>
+              <w:t>ealthy</w:t>
             </w:r>
             <w:proofErr w:type="spellEnd"/>
           </w:p>
         </w:tc>
         <w:tc>
           <w:tcPr>
-            <w:tcW w:w="2340" w:type="dxa"/>
+            <w:tcW w:w="2410" w:type="dxa"/>
             <w:shd w:val="clear" w:color="auto" w:fill="auto"/>
             <w:vAlign w:val="bottom"/>
           </w:tcPr>
@@ -7842,15 +7782,11 @@
               <w:jc w:val="right"/>
               <w:rPr>
                 <w:color w:val="000000"/>
-                <w:sz w:val="22"/>
-                <w:szCs w:val="22"/>
               </w:rPr>
             </w:pPr>
             <w:r>
               <w:rPr>
                 <w:color w:val="000000"/>
-                <w:sz w:val="22"/>
-                <w:szCs w:val="22"/>
               </w:rPr>
               <w:t>1591</w:t>
             </w:r>
@@ -7864,7 +7800,7 @@
         </w:trPr>
         <w:tc>
           <w:tcPr>
-            <w:tcW w:w="3200" w:type="dxa"/>
+            <w:tcW w:w="3539" w:type="dxa"/>
             <w:shd w:val="clear" w:color="auto" w:fill="auto"/>
             <w:vAlign w:val="bottom"/>
           </w:tcPr>
@@ -7874,15 +7810,11 @@
               <w:jc w:val="left"/>
               <w:rPr>
                 <w:color w:val="000000"/>
-                <w:sz w:val="22"/>
-                <w:szCs w:val="22"/>
               </w:rPr>
             </w:pPr>
             <w:r>
               <w:rPr>
                 <w:color w:val="000000"/>
-                <w:sz w:val="22"/>
-                <w:szCs w:val="22"/>
               </w:rPr>
               <w:t>Total</w:t>
             </w:r>
@@ -7890,7 +7822,7 @@
         </w:tc>
         <w:tc>
           <w:tcPr>
-            <w:tcW w:w="2340" w:type="dxa"/>
+            <w:tcW w:w="2410" w:type="dxa"/>
             <w:shd w:val="clear" w:color="auto" w:fill="auto"/>
             <w:vAlign w:val="bottom"/>
           </w:tcPr>
@@ -7900,17 +7832,19 @@
               <w:jc w:val="right"/>
               <w:rPr>
                 <w:color w:val="000000"/>
-                <w:sz w:val="22"/>
-                <w:szCs w:val="22"/>
               </w:rPr>
             </w:pPr>
             <w:r>
               <w:rPr>
                 <w:color w:val="000000"/>
-                <w:sz w:val="22"/>
-                <w:szCs w:val="22"/>
-              </w:rPr>
-              <w:t>16012</w:t>
+              </w:rPr>
+              <w:t>1601</w:t>
+            </w:r>
+            <w:r>
+              <w:rPr>
+                <w:color w:val="000000"/>
+              </w:rPr>
+              <w:t>1</w:t>
             </w:r>
           </w:p>
         </w:tc>
@@ -7922,7 +7856,7 @@
         </w:trPr>
         <w:tc>
           <w:tcPr>
-            <w:tcW w:w="3200" w:type="dxa"/>
+            <w:tcW w:w="3539" w:type="dxa"/>
             <w:shd w:val="clear" w:color="auto" w:fill="auto"/>
             <w:vAlign w:val="bottom"/>
           </w:tcPr>
@@ -7932,15 +7866,11 @@
               <w:jc w:val="left"/>
               <w:rPr>
                 <w:color w:val="000000"/>
-                <w:sz w:val="22"/>
-                <w:szCs w:val="22"/>
               </w:rPr>
             </w:pPr>
             <w:r>
               <w:rPr>
                 <w:color w:val="000000"/>
-                <w:sz w:val="22"/>
-                <w:szCs w:val="22"/>
               </w:rPr>
               <w:t>Promedio</w:t>
             </w:r>
@@ -7948,7 +7878,7 @@
         </w:tc>
         <w:tc>
           <w:tcPr>
-            <w:tcW w:w="2340" w:type="dxa"/>
+            <w:tcW w:w="2410" w:type="dxa"/>
             <w:shd w:val="clear" w:color="auto" w:fill="auto"/>
             <w:vAlign w:val="bottom"/>
           </w:tcPr>
@@ -7958,17 +7888,19 @@
               <w:jc w:val="right"/>
               <w:rPr>
                 <w:color w:val="000000"/>
-                <w:sz w:val="22"/>
-                <w:szCs w:val="22"/>
               </w:rPr>
             </w:pPr>
             <w:r>
               <w:rPr>
                 <w:color w:val="000000"/>
-                <w:sz w:val="22"/>
-                <w:szCs w:val="22"/>
-              </w:rPr>
-              <w:t>1601,2</w:t>
+              </w:rPr>
+              <w:t>1601,</w:t>
+            </w:r>
+            <w:r>
+              <w:rPr>
+                <w:color w:val="000000"/>
+              </w:rPr>
+              <w:t>1</w:t>
             </w:r>
           </w:p>
         </w:tc>
@@ -7977,7 +7909,35 @@
     <w:p>
       <w:pPr>
         <w:spacing w:before="240" w:after="0"/>
-      </w:pPr>
+        <w:ind w:firstLine="360"/>
+      </w:pPr>
+      <w:r>
+        <w:t xml:space="preserve">Aunque el </w:t>
+      </w:r>
+      <w:proofErr w:type="spellStart"/>
+      <w:r>
+        <w:t>dataset</w:t>
+      </w:r>
+      <w:proofErr w:type="spellEnd"/>
+      <w:r>
+        <w:t xml:space="preserve"> de </w:t>
+      </w:r>
+      <w:proofErr w:type="spellStart"/>
+      <w:r>
+        <w:t>PlantVillage</w:t>
+      </w:r>
+      <w:proofErr w:type="spellEnd"/>
+      <w:r>
+        <w:t xml:space="preserve"> constituye una base sólida para el entrenamiento de un modelo de clasificación de las enfermedades del tomate, también se necesita un método eficaz para minimizar el sobreajuste del modelo, este método es el aumento de datos como menciona </w:t>
+      </w:r>
+      <w:proofErr w:type="spellStart"/>
+      <w:r>
+        <w:t>Szeliski</w:t>
+      </w:r>
+      <w:proofErr w:type="spellEnd"/>
+      <w:r>
+        <w:t xml:space="preserve"> (2020).</w:t>
+      </w:r>
     </w:p>
     <w:p>
       <w:pPr>
@@ -7992,62 +7952,233 @@
         <w:ind w:firstLine="360"/>
       </w:pPr>
       <w:r>
+        <w:t>Este enfoque consiste en aplicar perturbaciones a las muestras recogidas para expandir el conjunto de</w:t>
+      </w:r>
+      <w:r>
+        <w:t xml:space="preserve"> datos de</w:t>
+      </w:r>
+      <w:r>
+        <w:t xml:space="preserve"> entrenamiento. </w:t>
+      </w:r>
+      <w:r>
+        <w:t>Resulta</w:t>
+      </w:r>
+      <w:r>
+        <w:t xml:space="preserve"> especialmente útil dado que obtener ejemplos etiquetados puede ser costoso y las clases de </w:t>
+      </w:r>
+      <w:r>
+        <w:t xml:space="preserve">las </w:t>
+      </w:r>
+      <w:r>
+        <w:t>imágenes deben mantenerse constantes bajo pequeñas perturbaciones locales.</w:t>
+      </w:r>
+    </w:p>
+    <w:p>
+      <w:pPr>
+        <w:ind w:firstLine="360"/>
+      </w:pPr>
+      <w:r>
+        <w:t xml:space="preserve">Según </w:t>
+      </w:r>
+      <w:proofErr w:type="spellStart"/>
+      <w:r>
+        <w:t>Khosla</w:t>
+      </w:r>
+      <w:proofErr w:type="spellEnd"/>
+      <w:r>
+        <w:t xml:space="preserve"> y </w:t>
+      </w:r>
+      <w:proofErr w:type="spellStart"/>
+      <w:r>
+        <w:t>Saini</w:t>
+      </w:r>
+      <w:proofErr w:type="spellEnd"/>
+      <w:r>
+        <w:t xml:space="preserve"> (2020), el aumento de datos se segmenta en dos clases principales: transformaciones geométricas y </w:t>
+      </w:r>
+      <w:proofErr w:type="spellStart"/>
+      <w:r>
+        <w:t>sobremuestreo</w:t>
+      </w:r>
+      <w:proofErr w:type="spellEnd"/>
+      <w:r>
+        <w:t xml:space="preserve">. En la categoría de transformaciones geométricas, se utilizan técnicas como el volteo, cambio en el espacio de color, recorte, rotación, traslación e </w:t>
+      </w:r>
+      <w:r>
+        <w:lastRenderedPageBreak/>
+        <w:t>inyección de ruido para alterar la apariencia y estructura de las imágenes.</w:t>
+      </w:r>
+      <w:r>
+        <w:t xml:space="preserve"> </w:t>
+      </w:r>
+      <w:r>
+        <w:t xml:space="preserve">Estas </w:t>
+      </w:r>
+      <w:r>
+        <w:t>técnicas sirven para mitigar sesgos posicionales en los conjuntos de datos.</w:t>
+      </w:r>
+    </w:p>
+    <w:p>
+      <w:pPr>
+        <w:ind w:firstLine="360"/>
+      </w:pPr>
+      <w:r>
+        <w:t xml:space="preserve">En cuanto al </w:t>
+      </w:r>
+      <w:proofErr w:type="spellStart"/>
+      <w:r>
+        <w:t>sobremuestreo</w:t>
+      </w:r>
+      <w:proofErr w:type="spellEnd"/>
+      <w:r>
+        <w:t>, se emplean métodos como la mezcla de imágenes, en la que se superponen dos imágenes seleccionadas al azar para crear una nueva.</w:t>
+      </w:r>
+      <w:r>
+        <w:t xml:space="preserve"> </w:t>
+      </w:r>
+      <w:r>
+        <w:t>También se pueden aplicar técnicas de interpolación y extrapolación en el espacio de características de bajo nivel. Además, las Redes Generativas Antagónicas (</w:t>
+      </w:r>
+      <w:proofErr w:type="spellStart"/>
+      <w:r>
+        <w:t>GANs</w:t>
+      </w:r>
+      <w:proofErr w:type="spellEnd"/>
+      <w:r>
+        <w:t>) se emplean para crear muestras sintéticas, contribuyendo así a la diversidad del conjunto de entrenamiento.</w:t>
+      </w:r>
+      <w:r>
+        <w:t xml:space="preserve"> </w:t>
+      </w:r>
+      <w:r>
+        <w:t>E</w:t>
+      </w:r>
+      <w:r>
+        <w:t>l aumento de datos puede añadir variabilidad al conjunto de datos de entrenamiento, lo que es especialmente valioso cuando el conjunto de datos es limitado o desequilibrado. Este proceso tiene implicaciones directas en las métricas de evaluación, ya que un modelo bien ajustado a un conjunto de datos más diverso podría mostrar un</w:t>
+      </w:r>
+      <w:r>
+        <w:t>a</w:t>
+      </w:r>
+      <w:r>
+        <w:t xml:space="preserve"> </w:t>
+      </w:r>
+      <w:r>
+        <w:t>mayor</w:t>
+      </w:r>
+      <w:r>
+        <w:t xml:space="preserve"> eficacia</w:t>
+      </w:r>
+      <w:r>
+        <w:t>.</w:t>
+      </w:r>
+    </w:p>
+    <w:p>
+      <w:pPr>
+        <w:pStyle w:val="Ttulo2"/>
+      </w:pPr>
+      <w:r>
+        <w:t>Métricas de Evaluación</w:t>
+      </w:r>
+    </w:p>
+    <w:p>
+      <w:pPr>
+        <w:ind w:firstLine="360"/>
+      </w:pPr>
+      <w:r>
+        <w:t xml:space="preserve">Para evaluar </w:t>
+      </w:r>
+      <w:r>
+        <w:t>la eficacia</w:t>
+      </w:r>
+      <w:r>
+        <w:t xml:space="preserve"> de un modelo de clasificación, </w:t>
+      </w:r>
+      <w:proofErr w:type="spellStart"/>
+      <w:r>
+        <w:t>Szeliski</w:t>
+      </w:r>
+      <w:proofErr w:type="spellEnd"/>
+      <w:r>
+        <w:t xml:space="preserve"> (2020) y </w:t>
+      </w:r>
+      <w:proofErr w:type="spellStart"/>
+      <w:r>
+        <w:t>Flach</w:t>
+      </w:r>
+      <w:proofErr w:type="spellEnd"/>
+      <w:r>
+        <w:t xml:space="preserve"> &amp; Kull (2015) sugieren una serie de métricas, incluyendo </w:t>
+      </w:r>
+      <w:proofErr w:type="spellStart"/>
+      <w:r>
+        <w:t>Accuracy</w:t>
+      </w:r>
+      <w:proofErr w:type="spellEnd"/>
+      <w:r>
+        <w:t xml:space="preserve">, </w:t>
+      </w:r>
+      <w:proofErr w:type="spellStart"/>
+      <w:r>
+        <w:t>Precision</w:t>
+      </w:r>
+      <w:proofErr w:type="spellEnd"/>
+      <w:r>
+        <w:t xml:space="preserve">, </w:t>
+      </w:r>
+      <w:proofErr w:type="spellStart"/>
+      <w:r>
+        <w:t>Recall</w:t>
+      </w:r>
+      <w:proofErr w:type="spellEnd"/>
+      <w:r>
+        <w:t xml:space="preserve"> y F1-score. </w:t>
+      </w:r>
+    </w:p>
+    <w:p>
+      <w:pPr>
+        <w:ind w:firstLine="360"/>
+      </w:pPr>
+      <w:r>
         <w:t xml:space="preserve">El </w:t>
       </w:r>
       <w:proofErr w:type="spellStart"/>
       <w:r>
-        <w:t>dataset</w:t>
-      </w:r>
-      <w:proofErr w:type="spellEnd"/>
-      <w:r>
-        <w:t xml:space="preserve"> de </w:t>
-      </w:r>
-      <w:proofErr w:type="spellStart"/>
-      <w:r>
-        <w:t>PlantVillage</w:t>
-      </w:r>
-      <w:proofErr w:type="spellEnd"/>
-      <w:r>
-        <w:t xml:space="preserve"> constituye una base sólida para el entrenamiento de modelos de diagnóstico de enfermedades en plantas. </w:t>
-      </w:r>
-      <w:r>
-        <w:t>Además</w:t>
-      </w:r>
-      <w:r>
-        <w:t xml:space="preserve">, como se menciona en la obra de </w:t>
-      </w:r>
-      <w:proofErr w:type="spellStart"/>
-      <w:r>
-        <w:t>Szeliski</w:t>
-      </w:r>
-      <w:proofErr w:type="spellEnd"/>
-      <w:r>
-        <w:t xml:space="preserve"> (2020), un método eficaz para minimizar el sobreajuste en tareas de clasificación de imágenes es el aumento de datos. </w:t>
-      </w:r>
-      <w:r>
-        <w:t>Este enfoque consiste en aplicar perturbaciones a las muestras recogidas para expandir el conjunto de</w:t>
-      </w:r>
-      <w:r>
-        <w:t xml:space="preserve"> datos de</w:t>
-      </w:r>
-      <w:r>
-        <w:t xml:space="preserve"> entrenamiento. </w:t>
-      </w:r>
-      <w:r>
-        <w:t>Resulta</w:t>
-      </w:r>
-      <w:r>
-        <w:t xml:space="preserve"> especialmente útil dado que obtener </w:t>
+        <w:t>Accuracy</w:t>
+      </w:r>
+      <w:proofErr w:type="spellEnd"/>
+      <w:r>
+        <w:t xml:space="preserve"> mide la proporción de predicciones correctas realizadas por el modelo sobre el total de predicciones realizadas. Sin embargo, la precisión puede ser engañosa cuando los datos están desequilibrados, es decir, cuando una clase es mucho más frecuente que las demás. En estos casos, un modelo que siempre predice la clase mayoritaria tendrá una gran precisión, pero puede no ser útil en la práctica.</w:t>
+      </w:r>
+    </w:p>
+    <w:p>
+      <w:pPr>
+        <w:ind w:firstLine="360"/>
+      </w:pPr>
+      <w:r>
+        <w:t xml:space="preserve">La </w:t>
+      </w:r>
+      <w:proofErr w:type="spellStart"/>
+      <w:r>
+        <w:t>Precision</w:t>
+      </w:r>
+      <w:proofErr w:type="spellEnd"/>
+      <w:r>
+        <w:t xml:space="preserve"> mide la proporción de verdaderos positivos de todos los casos predichos como positivos, es útil cuando el coste de los falsos positivos es elevado, como en el diagnóstico médico. El </w:t>
+      </w:r>
+      <w:proofErr w:type="spellStart"/>
+      <w:r>
+        <w:t>Recall</w:t>
+      </w:r>
+      <w:proofErr w:type="spellEnd"/>
+      <w:r>
+        <w:t xml:space="preserve"> mide la proporción de verdaderos positivos entre todos los casos positivos reales y es </w:t>
       </w:r>
       <w:r>
         <w:lastRenderedPageBreak/>
-        <w:t xml:space="preserve">ejemplos etiquetados puede ser costoso y las clases de </w:t>
-      </w:r>
-      <w:r>
-        <w:t xml:space="preserve">las </w:t>
-      </w:r>
-      <w:r>
-        <w:t>imágenes deben mantenerse constantes bajo pequeñas perturbaciones locales.</w:t>
+        <w:t xml:space="preserve">útil cuando el coste de los falsos negativos es elevado, como en la detección de fraudes. </w:t>
+      </w:r>
+      <w:r>
+        <w:t>Estas métricas son especialmente relevantes para conjuntos de datos desequilibrados.</w:t>
       </w:r>
     </w:p>
     <w:p>
@@ -8055,11 +8186,17 @@
         <w:ind w:firstLine="360"/>
       </w:pPr>
       <w:r>
-        <w:t xml:space="preserve">Según </w:t>
-      </w:r>
-      <w:proofErr w:type="spellStart"/>
-      <w:r>
-        <w:t>Khosla</w:t>
+        <w:t>F1-score</w:t>
+      </w:r>
+      <w:r>
+        <w:t xml:space="preserve"> </w:t>
+      </w:r>
+      <w:r>
+        <w:t xml:space="preserve">es la media armónica de </w:t>
+      </w:r>
+      <w:proofErr w:type="spellStart"/>
+      <w:r>
+        <w:t>Precision</w:t>
       </w:r>
       <w:proofErr w:type="spellEnd"/>
       <w:r>
@@ -8067,673 +8204,98 @@
       </w:r>
       <w:proofErr w:type="spellStart"/>
       <w:r>
-        <w:t>Saini</w:t>
-      </w:r>
-      <w:proofErr w:type="spellEnd"/>
-      <w:r>
-        <w:t xml:space="preserve"> (2020), el aumento de datos se segmenta en dos clases principales: transformaciones geométricas y </w:t>
-      </w:r>
-      <w:proofErr w:type="spellStart"/>
-      <w:r>
-        <w:t>sobremuestreo</w:t>
-      </w:r>
-      <w:proofErr w:type="spellEnd"/>
-      <w:r>
-        <w:t>. En la categoría de transformaciones geométricas, se utilizan técnicas como el volteo, cambio en el espacio de color, recorte, rotación, traslación e inyección de ruido para alterar la apariencia y estructura de las imágenes.</w:t>
+        <w:t>Recall</w:t>
+      </w:r>
+      <w:proofErr w:type="spellEnd"/>
+      <w:r>
+        <w:t xml:space="preserve">, y equilibra la compensación entre ambas, es útil cuando tanto la </w:t>
+      </w:r>
+      <w:proofErr w:type="spellStart"/>
+      <w:r>
+        <w:t>Precision</w:t>
+      </w:r>
+      <w:proofErr w:type="spellEnd"/>
+      <w:r>
+        <w:t xml:space="preserve"> como </w:t>
+      </w:r>
+      <w:r>
+        <w:t xml:space="preserve">el </w:t>
+      </w:r>
+      <w:proofErr w:type="spellStart"/>
+      <w:r>
+        <w:t>Recall</w:t>
+      </w:r>
+      <w:proofErr w:type="spellEnd"/>
+      <w:r>
+        <w:t xml:space="preserve"> son importantes, y se suele utilizar en problemas de clasificación binaria (</w:t>
+      </w:r>
+      <w:proofErr w:type="spellStart"/>
+      <w:r>
+        <w:t>Flach</w:t>
+      </w:r>
+      <w:proofErr w:type="spellEnd"/>
+      <w:r>
+        <w:t xml:space="preserve"> &amp; Kull, 2015).</w:t>
+      </w:r>
+    </w:p>
+    <w:p>
+      <w:pPr>
+        <w:pStyle w:val="Ttulo2"/>
+      </w:pPr>
+      <w:r>
+        <w:t>Matriz de Confusión</w:t>
+      </w:r>
+    </w:p>
+    <w:p>
+      <w:pPr>
+        <w:ind w:firstLine="360"/>
+      </w:pPr>
+      <w:r>
+        <w:t xml:space="preserve">Una matriz de confusión es </w:t>
+      </w:r>
+      <w:r>
+        <w:t>el</w:t>
+      </w:r>
+      <w:r>
+        <w:t xml:space="preserve"> gráfico</w:t>
+      </w:r>
+      <w:r>
+        <w:t xml:space="preserve"> de una matriz</w:t>
+      </w:r>
+      <w:r>
+        <w:t xml:space="preserve"> que muestra el rendimiento de un modelo de clasificación. Utiliza cuatro categorías para mostrar las predicciones: verdaderos positivos, verdaderos negativos, falsos positivos y falsos negativos. Esto ayuda a calcular diferentes medidas de rendimiento. La matriz tiene filas y columnas que representan el número de clases que se están evaluando. Si el número en la diagonal principal es alto, significa que el modelo ha hecho buenas predicciones</w:t>
+      </w:r>
+      <w:r>
+        <w:t xml:space="preserve"> mientras que los n</w:t>
+      </w:r>
+      <w:r>
+        <w:t xml:space="preserve">úmeros fuera de la diagonal señalan errores del modelo. La matriz ofrece una forma numérica y visual de ver qué tan bien el modelo puede diferenciar entre </w:t>
+      </w:r>
+      <w:r>
+        <w:t xml:space="preserve">las distintas </w:t>
+      </w:r>
+      <w:r>
+        <w:t>clases</w:t>
       </w:r>
       <w:r>
         <w:t xml:space="preserve"> </w:t>
       </w:r>
       <w:r>
-        <w:t xml:space="preserve">Estas </w:t>
-      </w:r>
-      <w:r>
-        <w:t>técnicas sirven para mitigar sesgos posicionales en los conjuntos de datos.</w:t>
-      </w:r>
-    </w:p>
-    <w:p>
-      <w:pPr>
-        <w:ind w:firstLine="360"/>
-      </w:pPr>
-      <w:r>
-        <w:t xml:space="preserve">En cuanto al </w:t>
-      </w:r>
-      <w:proofErr w:type="spellStart"/>
-      <w:r>
-        <w:t>sobremuestreo</w:t>
-      </w:r>
-      <w:proofErr w:type="spellEnd"/>
-      <w:r>
-        <w:t>, se emplean métodos como la mezcla de imágenes, en la que se superponen dos imágenes seleccionadas al azar para crear una nueva.</w:t>
-      </w:r>
-      <w:r>
-        <w:t xml:space="preserve"> </w:t>
-      </w:r>
-      <w:r>
-        <w:t>También se pueden aplicar técnicas de interpolación y extrapolación en el espacio de características de bajo nivel. Además, las Redes Generativas Antagónicas (</w:t>
-      </w:r>
-      <w:proofErr w:type="spellStart"/>
-      <w:r>
-        <w:t>GANs</w:t>
-      </w:r>
-      <w:proofErr w:type="spellEnd"/>
-      <w:r>
-        <w:t>) se emplean para crear muestras sintéticas, contribuyendo así a la diversidad del conjunto de entrenamiento.</w:t>
-      </w:r>
-      <w:r>
-        <w:t xml:space="preserve"> </w:t>
-      </w:r>
-      <w:r>
-        <w:t>E</w:t>
-      </w:r>
-      <w:r>
-        <w:t xml:space="preserve">l aumento de datos puede añadir variabilidad al conjunto de datos de entrenamiento, lo que es especialmente valioso cuando el conjunto de datos es limitado o desequilibrado. Este proceso tiene implicaciones directas en las métricas de evaluación, ya que un modelo bien ajustado a un conjunto de datos más diverso podría mostrar un </w:t>
-      </w:r>
-      <w:r>
-        <w:t>mayor rendimiento</w:t>
+        <w:t xml:space="preserve">involucradas </w:t>
+      </w:r>
+      <w:r>
+        <w:t>(</w:t>
+      </w:r>
+      <w:proofErr w:type="spellStart"/>
+      <w:r>
+        <w:t>Susmaga</w:t>
+      </w:r>
+      <w:proofErr w:type="spellEnd"/>
+      <w:r>
+        <w:t>, 2004)</w:t>
       </w:r>
       <w:r>
         <w:t>.</w:t>
-      </w:r>
-    </w:p>
-    <w:p>
-      <w:pPr>
-        <w:pStyle w:val="Ttulo2"/>
-      </w:pPr>
-      <w:r>
-        <w:t>Métricas de Evaluación</w:t>
-      </w:r>
-    </w:p>
-    <w:p>
-      <w:pPr>
-        <w:ind w:firstLine="360"/>
-      </w:pPr>
-      <w:r>
-        <w:t xml:space="preserve">Para evaluar el rendimiento de un modelo de clasificación, </w:t>
-      </w:r>
-      <w:proofErr w:type="spellStart"/>
-      <w:r>
-        <w:t>Szeliski</w:t>
-      </w:r>
-      <w:proofErr w:type="spellEnd"/>
-      <w:r>
-        <w:t xml:space="preserve"> (2020) y </w:t>
-      </w:r>
-      <w:proofErr w:type="spellStart"/>
-      <w:r>
-        <w:t>Flach</w:t>
-      </w:r>
-      <w:proofErr w:type="spellEnd"/>
-      <w:r>
-        <w:t xml:space="preserve"> &amp; Kull (2015) sugieren una serie de métricas, incluyendo </w:t>
-      </w:r>
-      <w:proofErr w:type="spellStart"/>
-      <w:r>
-        <w:t>Accuracy</w:t>
-      </w:r>
-      <w:proofErr w:type="spellEnd"/>
-      <w:r>
-        <w:t xml:space="preserve">, </w:t>
-      </w:r>
-      <w:proofErr w:type="spellStart"/>
-      <w:r>
-        <w:t>Precision</w:t>
-      </w:r>
-      <w:proofErr w:type="spellEnd"/>
-      <w:r>
-        <w:t xml:space="preserve">, </w:t>
-      </w:r>
-      <w:proofErr w:type="spellStart"/>
-      <w:r>
-        <w:t>Recall</w:t>
-      </w:r>
-      <w:proofErr w:type="spellEnd"/>
-      <w:r>
-        <w:t xml:space="preserve"> y F1-score. Estas métricas son especialmente relevantes para conjuntos de datos desequilibrados, que es uno de los casos más habituales en tareas de visión artificial. Antes de profundizar en dichas métricas, es fundamental clasificar las predicciones del modelo en las siguientes categorías:</w:t>
-      </w:r>
-    </w:p>
-    <w:p>
-      <w:pPr>
-        <w:ind w:firstLine="360"/>
-      </w:pPr>
-    </w:p>
-    <w:p>
-      <w:pPr>
-        <w:numPr>
-          <w:ilvl w:val="0"/>
-          <w:numId w:val="1"/>
-        </w:numPr>
-        <w:spacing w:before="240" w:after="0"/>
-      </w:pPr>
-      <w:r>
-        <w:t>Verdaderos Positivos (TP): Casos positivos correctamente identificados.</w:t>
-      </w:r>
-    </w:p>
-    <w:p>
-      <w:pPr>
-        <w:numPr>
-          <w:ilvl w:val="0"/>
-          <w:numId w:val="1"/>
-        </w:numPr>
-        <w:spacing w:before="240" w:after="0"/>
-      </w:pPr>
-      <w:r>
-        <w:t>Verdaderos Negativos (TN): Casos negativos correctamente identificados.</w:t>
-      </w:r>
-    </w:p>
-    <w:p>
-      <w:pPr>
-        <w:numPr>
-          <w:ilvl w:val="0"/>
-          <w:numId w:val="1"/>
-        </w:numPr>
-        <w:spacing w:before="240" w:after="0"/>
-      </w:pPr>
-      <w:r>
-        <w:t>Falsos Positivos (FP): Casos negativos incorrectamente identificados como positivos.</w:t>
-      </w:r>
-    </w:p>
-    <w:p>
-      <w:pPr>
-        <w:numPr>
-          <w:ilvl w:val="0"/>
-          <w:numId w:val="1"/>
-        </w:numPr>
-        <w:spacing w:before="240" w:after="0"/>
-      </w:pPr>
-      <w:r>
-        <w:t>Falsos Negativos (FN): Casos positivos incorrectamente identificados como negativos.</w:t>
-      </w:r>
-    </w:p>
-    <w:p>
-      <w:pPr>
-        <w:spacing w:before="240" w:after="0"/>
-        <w:ind w:left="360"/>
-      </w:pPr>
-      <w:r>
-        <w:t>A partir de estas categorizaciones, se derivan las siguientes métricas:</w:t>
-      </w:r>
-    </w:p>
-    <w:p>
-      <w:pPr>
-        <w:spacing w:before="240" w:after="0"/>
-        <w:ind w:left="360"/>
-      </w:pPr>
-      <w:r>
-        <w:t>(1)</w:t>
-      </w:r>
-    </w:p>
-    <w:p>
-      <w:pPr>
-        <w:jc w:val="center"/>
-        <w:rPr>
-          <w:rFonts w:ascii="Cambria Math" w:eastAsia="Cambria Math" w:hAnsi="Cambria Math" w:cs="Cambria Math"/>
-        </w:rPr>
-      </w:pPr>
-      <m:oMathPara>
-        <m:oMath>
-          <m:r>
-            <w:rPr>
-              <w:rFonts w:ascii="Cambria Math" w:eastAsia="Cambria Math" w:hAnsi="Cambria Math" w:cs="Cambria Math"/>
-            </w:rPr>
-            <m:t xml:space="preserve">Accuracy </m:t>
-          </m:r>
-          <m:d>
-            <m:dPr>
-              <m:ctrlPr>
-                <w:rPr>
-                  <w:rFonts w:ascii="Cambria Math" w:eastAsia="Cambria Math" w:hAnsi="Cambria Math" w:cs="Cambria Math"/>
-                </w:rPr>
-              </m:ctrlPr>
-            </m:dPr>
-            <m:e>
-              <m:r>
-                <w:rPr>
-                  <w:rFonts w:ascii="Cambria Math" w:eastAsia="Cambria Math" w:hAnsi="Cambria Math" w:cs="Cambria Math"/>
-                </w:rPr>
-                <m:t>Exactitud</m:t>
-              </m:r>
-            </m:e>
-          </m:d>
-          <m:r>
-            <w:rPr>
-              <w:rFonts w:ascii="Cambria Math" w:eastAsia="Cambria Math" w:hAnsi="Cambria Math" w:cs="Cambria Math"/>
-            </w:rPr>
-            <m:t>=</m:t>
-          </m:r>
-          <m:f>
-            <m:fPr>
-              <m:ctrlPr>
-                <w:rPr>
-                  <w:rFonts w:ascii="Cambria Math" w:eastAsia="Cambria Math" w:hAnsi="Cambria Math" w:cs="Cambria Math"/>
-                </w:rPr>
-              </m:ctrlPr>
-            </m:fPr>
-            <m:num>
-              <m:r>
-                <w:rPr>
-                  <w:rFonts w:ascii="Cambria Math" w:eastAsia="Cambria Math" w:hAnsi="Cambria Math" w:cs="Cambria Math"/>
-                </w:rPr>
-                <m:t>TP+TN</m:t>
-              </m:r>
-            </m:num>
-            <m:den>
-              <m:r>
-                <w:rPr>
-                  <w:rFonts w:ascii="Cambria Math" w:eastAsia="Cambria Math" w:hAnsi="Cambria Math" w:cs="Cambria Math"/>
-                </w:rPr>
-                <m:t>TP+TN+FP+FN</m:t>
-              </m:r>
-            </m:den>
-          </m:f>
-        </m:oMath>
-      </m:oMathPara>
-    </w:p>
-    <w:p>
-      <w:pPr>
-        <w:jc w:val="center"/>
-        <w:rPr>
-          <w:rFonts w:ascii="Cambria Math" w:eastAsia="Cambria Math" w:hAnsi="Cambria Math" w:cs="Cambria Math"/>
-        </w:rPr>
-      </w:pPr>
-      <m:oMathPara>
-        <m:oMath>
-          <m:r>
-            <w:rPr>
-              <w:rFonts w:ascii="Cambria Math" w:eastAsia="Cambria Math" w:hAnsi="Cambria Math" w:cs="Cambria Math"/>
-            </w:rPr>
-            <m:t>Precision=</m:t>
-          </m:r>
-          <m:f>
-            <m:fPr>
-              <m:ctrlPr>
-                <w:rPr>
-                  <w:rFonts w:ascii="Cambria Math" w:eastAsia="Cambria Math" w:hAnsi="Cambria Math" w:cs="Cambria Math"/>
-                </w:rPr>
-              </m:ctrlPr>
-            </m:fPr>
-            <m:num>
-              <m:r>
-                <w:rPr>
-                  <w:rFonts w:ascii="Cambria Math" w:eastAsia="Cambria Math" w:hAnsi="Cambria Math" w:cs="Cambria Math"/>
-                </w:rPr>
-                <m:t>TP</m:t>
-              </m:r>
-            </m:num>
-            <m:den>
-              <m:r>
-                <w:rPr>
-                  <w:rFonts w:ascii="Cambria Math" w:eastAsia="Cambria Math" w:hAnsi="Cambria Math" w:cs="Cambria Math"/>
-                </w:rPr>
-                <m:t>TP+FP</m:t>
-              </m:r>
-            </m:den>
-          </m:f>
-        </m:oMath>
-      </m:oMathPara>
-    </w:p>
-    <w:p>
-      <w:pPr>
-        <w:jc w:val="center"/>
-        <w:rPr>
-          <w:rFonts w:ascii="Cambria Math" w:eastAsia="Cambria Math" w:hAnsi="Cambria Math" w:cs="Cambria Math"/>
-        </w:rPr>
-      </w:pPr>
-      <m:oMathPara>
-        <m:oMath>
-          <m:r>
-            <w:rPr>
-              <w:rFonts w:ascii="Cambria Math" w:eastAsia="Cambria Math" w:hAnsi="Cambria Math" w:cs="Cambria Math"/>
-            </w:rPr>
-            <m:t>Recall=</m:t>
-          </m:r>
-          <m:f>
-            <m:fPr>
-              <m:ctrlPr>
-                <w:rPr>
-                  <w:rFonts w:ascii="Cambria Math" w:eastAsia="Cambria Math" w:hAnsi="Cambria Math" w:cs="Cambria Math"/>
-                </w:rPr>
-              </m:ctrlPr>
-            </m:fPr>
-            <m:num>
-              <m:r>
-                <w:rPr>
-                  <w:rFonts w:ascii="Cambria Math" w:eastAsia="Cambria Math" w:hAnsi="Cambria Math" w:cs="Cambria Math"/>
-                </w:rPr>
-                <m:t>TP</m:t>
-              </m:r>
-            </m:num>
-            <m:den>
-              <m:r>
-                <w:rPr>
-                  <w:rFonts w:ascii="Cambria Math" w:eastAsia="Cambria Math" w:hAnsi="Cambria Math" w:cs="Cambria Math"/>
-                </w:rPr>
-                <m:t>TP+FN</m:t>
-              </m:r>
-            </m:den>
-          </m:f>
-        </m:oMath>
-      </m:oMathPara>
-    </w:p>
-    <w:p>
-      <w:pPr>
-        <w:jc w:val="center"/>
-        <w:rPr>
-          <w:rFonts w:ascii="Cambria Math" w:eastAsia="Cambria Math" w:hAnsi="Cambria Math" w:cs="Cambria Math"/>
-        </w:rPr>
-      </w:pPr>
-      <m:oMathPara>
-        <m:oMath>
-          <m:r>
-            <w:rPr>
-              <w:rFonts w:ascii="Cambria Math" w:eastAsia="Cambria Math" w:hAnsi="Cambria Math" w:cs="Cambria Math"/>
-            </w:rPr>
-            <m:t>F1-Score=2×</m:t>
-          </m:r>
-          <m:f>
-            <m:fPr>
-              <m:ctrlPr>
-                <w:rPr>
-                  <w:rFonts w:ascii="Cambria Math" w:eastAsia="Cambria Math" w:hAnsi="Cambria Math" w:cs="Cambria Math"/>
-                </w:rPr>
-              </m:ctrlPr>
-            </m:fPr>
-            <m:num>
-              <m:r>
-                <w:rPr>
-                  <w:rFonts w:ascii="Cambria Math" w:eastAsia="Cambria Math" w:hAnsi="Cambria Math" w:cs="Cambria Math"/>
-                </w:rPr>
-                <m:t>Precision×Recall</m:t>
-              </m:r>
-            </m:num>
-            <m:den>
-              <m:r>
-                <w:rPr>
-                  <w:rFonts w:ascii="Cambria Math" w:eastAsia="Cambria Math" w:hAnsi="Cambria Math" w:cs="Cambria Math"/>
-                </w:rPr>
-                <m:t>Precision+Recall</m:t>
-              </m:r>
-            </m:den>
-          </m:f>
-        </m:oMath>
-      </m:oMathPara>
-    </w:p>
-    <w:p>
-      <w:pPr>
-        <w:spacing w:before="240" w:after="0"/>
-        <w:ind w:firstLine="360"/>
-      </w:pPr>
-      <w:r>
-        <w:t xml:space="preserve">El </w:t>
-      </w:r>
-      <w:proofErr w:type="spellStart"/>
-      <w:r>
-        <w:t>Accuracy</w:t>
-      </w:r>
-      <w:proofErr w:type="spellEnd"/>
-      <w:r>
-        <w:t xml:space="preserve"> mide la proporción de predicciones correctas realizadas por el modelo sobre el total de predicciones realizadas. Sin embargo, la precisión puede ser engañosa cuando los datos están desequilibrados, es decir, cuando una clase es mucho más frecuente que las demás. En estos casos, un modelo que siempre predice la clase mayoritaria tendrá una gran precisión, pero puede no ser útil en la práctica. La “</w:t>
-      </w:r>
-      <w:proofErr w:type="spellStart"/>
-      <w:r>
-        <w:t>Precision</w:t>
-      </w:r>
-      <w:proofErr w:type="spellEnd"/>
-      <w:r>
-        <w:t>” mide la proporción de verdaderos positivos de todos los casos predichos como positivos, es útil cuando el coste de los falsos positivos es elevado, como en el diagnóstico médico. El “</w:t>
-      </w:r>
-      <w:proofErr w:type="spellStart"/>
-      <w:r>
-        <w:t>Recall</w:t>
-      </w:r>
-      <w:proofErr w:type="spellEnd"/>
-      <w:r>
-        <w:t xml:space="preserve">” mide la proporción de verdaderos positivos entre todos los </w:t>
-      </w:r>
-      <w:r>
-        <w:lastRenderedPageBreak/>
-        <w:t>casos positivos reales y es útil cuando el coste de los falsos negativos es elevado, como en la detección de fraudes. “F1-score” es la media armónica de “</w:t>
-      </w:r>
-      <w:proofErr w:type="spellStart"/>
-      <w:r>
-        <w:t>Precision</w:t>
-      </w:r>
-      <w:proofErr w:type="spellEnd"/>
-      <w:r>
-        <w:t xml:space="preserve">” y” </w:t>
-      </w:r>
-      <w:proofErr w:type="spellStart"/>
-      <w:r>
-        <w:t>Recall</w:t>
-      </w:r>
-      <w:proofErr w:type="spellEnd"/>
-      <w:r>
-        <w:t>”, y equilibra la compensación entre ambas, es útil cuando tanto la precisión como la recuperación son importantes, y se suele utilizar en problemas de clasificación binaria (</w:t>
-      </w:r>
-      <w:proofErr w:type="spellStart"/>
-      <w:r>
-        <w:t>Flach</w:t>
-      </w:r>
-      <w:proofErr w:type="spellEnd"/>
-      <w:r>
-        <w:t xml:space="preserve"> &amp; Kull, 2015).</w:t>
-      </w:r>
-    </w:p>
-    <w:p>
-      <w:pPr>
-        <w:pStyle w:val="Ttulo2"/>
-      </w:pPr>
-      <w:r>
-        <w:t>Matriz de Confusión</w:t>
-      </w:r>
-    </w:p>
-    <w:p>
-      <w:pPr>
-        <w:ind w:firstLine="360"/>
-      </w:pPr>
-      <w:r>
-        <w:t>La matriz de confusión es un recurso visual y analítico que permite descomponer las predicciones en TP, TN, FP y FN, facilitando así el cálculo de las métricas previamente discutidas (</w:t>
-      </w:r>
-      <w:proofErr w:type="spellStart"/>
-      <w:r>
-        <w:t>Susmaga</w:t>
-      </w:r>
-      <w:proofErr w:type="spellEnd"/>
-      <w:r>
-        <w:t xml:space="preserve">, 2004). Según </w:t>
-      </w:r>
-      <w:proofErr w:type="spellStart"/>
-      <w:r>
-        <w:t>Susmaga</w:t>
-      </w:r>
-      <w:proofErr w:type="spellEnd"/>
-      <w:r>
-        <w:t xml:space="preserve"> (2004), la matriz de confusión es una matriz entera no negativa </w:t>
-      </w:r>
-      <m:oMath>
-        <m:d>
-          <m:dPr>
-            <m:begChr m:val="["/>
-            <m:endChr m:val="]"/>
-            <m:ctrlPr>
-              <w:rPr>
-                <w:rFonts w:ascii="Cambria Math" w:hAnsi="Cambria Math"/>
-              </w:rPr>
-            </m:ctrlPr>
-          </m:dPr>
-          <m:e>
-            <m:sSub>
-              <m:sSubPr>
-                <m:ctrlPr>
-                  <w:rPr>
-                    <w:rFonts w:ascii="Cambria Math" w:eastAsia="Cambria Math" w:hAnsi="Cambria Math" w:cs="Cambria Math"/>
-                  </w:rPr>
-                </m:ctrlPr>
-              </m:sSubPr>
-              <m:e>
-                <m:r>
-                  <w:rPr>
-                    <w:rFonts w:ascii="Cambria Math" w:eastAsia="Cambria Math" w:hAnsi="Cambria Math" w:cs="Cambria Math"/>
-                  </w:rPr>
-                  <m:t>C</m:t>
-                </m:r>
-              </m:e>
-              <m:sub>
-                <m:r>
-                  <w:rPr>
-                    <w:rFonts w:ascii="Cambria Math" w:eastAsia="Cambria Math" w:hAnsi="Cambria Math" w:cs="Cambria Math"/>
-                  </w:rPr>
-                  <m:t>ij</m:t>
-                </m:r>
-              </m:sub>
-            </m:sSub>
-          </m:e>
-        </m:d>
-      </m:oMath>
-      <w:r>
-        <w:t xml:space="preserve">, donde </w:t>
-      </w:r>
-      <m:oMath>
-        <m:r>
-          <w:rPr>
-            <w:rFonts w:ascii="Cambria Math" w:eastAsia="Cambria Math" w:hAnsi="Cambria Math" w:cs="Cambria Math"/>
-          </w:rPr>
-          <m:t>i = 1, …, N</m:t>
-        </m:r>
-      </m:oMath>
-      <w:r>
-        <w:t xml:space="preserve"> y </w:t>
-      </w:r>
-      <m:oMath>
-        <m:r>
-          <w:rPr>
-            <w:rFonts w:ascii="Cambria Math" w:eastAsia="Cambria Math" w:hAnsi="Cambria Math" w:cs="Cambria Math"/>
-          </w:rPr>
-          <m:t>j = 1, …, N</m:t>
-        </m:r>
-      </m:oMath>
-      <w:r>
-        <w:t xml:space="preserve"> y </w:t>
-      </w:r>
-      <m:oMath>
-        <m:r>
-          <w:rPr>
-            <w:rFonts w:ascii="Cambria Math" w:eastAsia="Cambria Math" w:hAnsi="Cambria Math" w:cs="Cambria Math"/>
-          </w:rPr>
-          <m:t>N</m:t>
-        </m:r>
-      </m:oMath>
-      <w:r>
-        <w:t xml:space="preserve"> es el número de clases. El elemento </w:t>
-      </w:r>
-      <m:oMath>
-        <m:sSub>
-          <m:sSubPr>
-            <m:ctrlPr>
-              <w:rPr>
-                <w:rFonts w:ascii="Cambria Math" w:eastAsia="Cambria Math" w:hAnsi="Cambria Math" w:cs="Cambria Math"/>
-              </w:rPr>
-            </m:ctrlPr>
-          </m:sSubPr>
-          <m:e>
-            <m:r>
-              <w:rPr>
-                <w:rFonts w:ascii="Cambria Math" w:eastAsia="Cambria Math" w:hAnsi="Cambria Math" w:cs="Cambria Math"/>
-              </w:rPr>
-              <m:t>C</m:t>
-            </m:r>
-          </m:e>
-          <m:sub>
-            <m:r>
-              <w:rPr>
-                <w:rFonts w:ascii="Cambria Math" w:eastAsia="Cambria Math" w:hAnsi="Cambria Math" w:cs="Cambria Math"/>
-              </w:rPr>
-              <m:t>ij</m:t>
-            </m:r>
-          </m:sub>
-        </m:sSub>
-      </m:oMath>
-      <w:r>
-        <w:t xml:space="preserve"> representa el número de objetos de la clase </w:t>
-      </w:r>
-      <m:oMath>
-        <m:r>
-          <w:rPr>
-            <w:rFonts w:ascii="Cambria Math" w:eastAsia="Cambria Math" w:hAnsi="Cambria Math" w:cs="Cambria Math"/>
-          </w:rPr>
-          <m:t>i</m:t>
-        </m:r>
-      </m:oMath>
-      <w:r>
-        <w:t xml:space="preserve"> que han sido asignados a la clase </w:t>
-      </w:r>
-      <m:oMath>
-        <m:r>
-          <w:rPr>
-            <w:rFonts w:ascii="Cambria Math" w:eastAsia="Cambria Math" w:hAnsi="Cambria Math" w:cs="Cambria Math"/>
-          </w:rPr>
-          <m:t>j</m:t>
-        </m:r>
-      </m:oMath>
-      <w:r>
-        <w:t xml:space="preserve"> durante la prueba. Los elementos en la diagonal principal </w:t>
-      </w:r>
-      <m:oMath>
-        <m:d>
-          <m:dPr>
-            <m:ctrlPr>
-              <w:rPr>
-                <w:rFonts w:ascii="Cambria Math" w:hAnsi="Cambria Math"/>
-              </w:rPr>
-            </m:ctrlPr>
-          </m:dPr>
-          <m:e>
-            <m:sSub>
-              <m:sSubPr>
-                <m:ctrlPr>
-                  <w:rPr>
-                    <w:rFonts w:ascii="Cambria Math" w:eastAsia="Cambria Math" w:hAnsi="Cambria Math" w:cs="Cambria Math"/>
-                  </w:rPr>
-                </m:ctrlPr>
-              </m:sSubPr>
-              <m:e>
-                <m:r>
-                  <w:rPr>
-                    <w:rFonts w:ascii="Cambria Math" w:eastAsia="Cambria Math" w:hAnsi="Cambria Math" w:cs="Cambria Math"/>
-                  </w:rPr>
-                  <m:t>C</m:t>
-                </m:r>
-              </m:e>
-              <m:sub>
-                <m:r>
-                  <w:rPr>
-                    <w:rFonts w:ascii="Cambria Math" w:eastAsia="Cambria Math" w:hAnsi="Cambria Math" w:cs="Cambria Math"/>
-                  </w:rPr>
-                  <m:t>ii</m:t>
-                </m:r>
-              </m:sub>
-            </m:sSub>
-          </m:e>
-        </m:d>
-      </m:oMath>
-      <w:r>
-        <w:t xml:space="preserve"> indican una clasificación correcta, mientras que los elementos fuera de la diagonal representan errores del clasificador.</w:t>
-      </w:r>
-    </w:p>
-    <w:p>
-      <w:pPr>
-        <w:ind w:firstLine="360"/>
-      </w:pPr>
-      <w:r>
-        <w:t>En este contexto, las clases no se observan en el espacio de los atributos que describen los objetos, sino en el espacio que el clasificador implica. Si el clasificador puede discriminar correctamente entre dos clases, se consideran distantes entre sí. En cambio, clases que son mal clasificadas por el clasificador se consideran cercanas. La matriz de confusión, por lo tanto, ofrece una representación efectiva de cómo el clasificador percibe las diferentes clases (</w:t>
-      </w:r>
-      <w:proofErr w:type="spellStart"/>
-      <w:r>
-        <w:t>Susmaga</w:t>
-      </w:r>
-      <w:proofErr w:type="spellEnd"/>
-      <w:r>
-        <w:t>, 2004).</w:t>
       </w:r>
     </w:p>
     <w:p>
@@ -8756,11 +8318,7 @@
         <w:t>artificial</w:t>
       </w:r>
       <w:r>
-        <w:t xml:space="preserve"> se refieren a una técnica utilizada en modelos de aprendizaje profundo para visualizar qué partes de una imagen están siendo atendidas por el modelo. Los mapas de atención son generados por el modelo y resaltan las regiones de la imagen de entrada que son más relevantes para la salida. Esta técnica se utiliza para mejorar la </w:t>
-      </w:r>
-      <w:r>
-        <w:lastRenderedPageBreak/>
-        <w:t>interpretabilidad de los modelos de aprendizaje profundo y para comprender mejor cómo realizan las predicciones (</w:t>
+        <w:t xml:space="preserve"> se refieren a una técnica utilizada en modelos de aprendizaje profundo para visualizar qué partes de una imagen están siendo atendidas por el modelo. Los mapas de atención son generados por el modelo y resaltan las regiones de la imagen de entrada que son más relevantes para la salida. Esta técnica se utiliza para mejorar la interpretabilidad de los modelos de aprendizaje profundo y para comprender mejor cómo realizan las predicciones (</w:t>
       </w:r>
       <w:proofErr w:type="spellStart"/>
       <w:r>
@@ -8781,6 +8339,7 @@
         <w:ind w:left="357" w:hanging="357"/>
       </w:pPr>
       <w:r>
+        <w:lastRenderedPageBreak/>
         <w:t>MODELO MATEMÁTICO</w:t>
       </w:r>
     </w:p>
@@ -8789,16 +8348,16 @@
         <w:pStyle w:val="Ttulo2"/>
       </w:pPr>
       <w:r>
-        <w:t>Aumento de datos</w:t>
-      </w:r>
-    </w:p>
-    <w:p>
-      <w:pPr>
-        <w:pStyle w:val="Ttulo2"/>
-      </w:pPr>
-      <w:r>
         <w:t>Detección y eliminación de imágenes duplicadas</w:t>
       </w:r>
+      <w:r>
+        <w:t xml:space="preserve"> del </w:t>
+      </w:r>
+      <w:proofErr w:type="spellStart"/>
+      <w:r>
+        <w:t>dataset</w:t>
+      </w:r>
+      <w:proofErr w:type="spellEnd"/>
     </w:p>
     <w:p>
       <w:pPr>
@@ -8875,7 +8434,6 @@
         <w:rPr>
           <w:b/>
         </w:rPr>
-        <w:lastRenderedPageBreak/>
         <w:t xml:space="preserve">Localización precisa de puntos característicos: </w:t>
       </w:r>
       <w:r>
@@ -8943,12 +8501,10 @@
         <w:t xml:space="preserve"> posible para el espacio-escala es la función gaussiana. lo tanto, el espacio escala de una imagen, I(</w:t>
       </w:r>
       <w:proofErr w:type="spellStart"/>
-      <w:proofErr w:type="gramStart"/>
       <w:r>
         <w:t>x,y</w:t>
       </w:r>
       <w:proofErr w:type="spellEnd"/>
-      <w:proofErr w:type="gramEnd"/>
       <w:r>
         <w:t>) consiste en una familia de imágenes derivadas, de L(</w:t>
       </w:r>
@@ -9147,7 +8703,6 @@
     </w:p>
     <w:p>
       <w:r>
-        <w:lastRenderedPageBreak/>
         <w:t xml:space="preserve">Donde * denota la </w:t>
       </w:r>
       <w:proofErr w:type="spellStart"/>
@@ -9167,13 +8722,8 @@
         <w:t xml:space="preserve"> en las coordenadas </w:t>
       </w:r>
       <w:proofErr w:type="spellStart"/>
-      <w:proofErr w:type="gramStart"/>
-      <w:r>
-        <w:t>x,e</w:t>
-      </w:r>
-      <w:proofErr w:type="gramEnd"/>
-      <w:r>
-        <w:t>,y</w:t>
+      <w:r>
+        <w:t>x,e,y</w:t>
       </w:r>
       <w:proofErr w:type="spellEnd"/>
       <w:r>
@@ -9721,7 +9271,6 @@
         <w:rPr>
           <w:noProof/>
         </w:rPr>
-        <w:lastRenderedPageBreak/>
         <w:drawing>
           <wp:inline distT="114300" distB="114300" distL="114300" distR="114300" wp14:anchorId="3A228405" wp14:editId="592F89C2">
             <wp:extent cx="4895850" cy="3714750"/>
@@ -9834,11 +9383,15 @@
         </m:r>
       </m:oMath>
       <w:r>
-        <w:t xml:space="preserve">. Se dice que el conjunto de estas n imágenes con </w:t>
-      </w:r>
-      <w:r>
-        <w:lastRenderedPageBreak/>
-        <w:t>suavizado progresivo pertenecen a la misma octava. Al dividir el tamaño de la imagen a la mitad, aparece la segunda octava, y así sucesivamente.</w:t>
+        <w:t>. Se dice que el conjunto de estas n imágenes con suavizado progresivo pertenecen a la misma octava. Al dividir el tamaño de la imagen a la m</w:t>
+      </w:r>
+      <w:proofErr w:type="spellStart"/>
+      <w:r>
+        <w:t>itad</w:t>
+      </w:r>
+      <w:proofErr w:type="spellEnd"/>
+      <w:r>
+        <w:t>, aparece la segunda octava, y así sucesivamente.</w:t>
       </w:r>
     </w:p>
     <w:p>
@@ -9902,6 +9455,14 @@
         <w:pStyle w:val="Ttulo2"/>
       </w:pPr>
       <w:r>
+        <w:t>Aumento de datos</w:t>
+      </w:r>
+    </w:p>
+    <w:p>
+      <w:pPr>
+        <w:pStyle w:val="Ttulo2"/>
+      </w:pPr>
+      <w:r>
         <w:t xml:space="preserve">Arquitectura </w:t>
       </w:r>
       <w:proofErr w:type="spellStart"/>
@@ -9950,11 +9511,7 @@
         </m:r>
       </m:oMath>
       <w:r>
-        <w:t xml:space="preserve"> y la transforma en una secuencia de "tokens" que se alimentan en capas subsiguientes de la red. Este proceso consta de dos pasos principales: la División en Parches </w:t>
-      </w:r>
-      <w:r>
-        <w:lastRenderedPageBreak/>
-        <w:t xml:space="preserve">y la capa de </w:t>
+        <w:t xml:space="preserve"> y la transforma en una secuencia de "tokens" que se alimentan en capas subsiguientes de la red. Este proceso consta de dos pasos principales: la División en Parches y la capa de </w:t>
       </w:r>
       <w:proofErr w:type="spellStart"/>
       <w:r>
@@ -10690,7 +10247,6 @@
     </w:p>
     <w:p>
       <w:r>
-        <w:lastRenderedPageBreak/>
         <w:t>Y el número total de características para todos los parches es:</w:t>
       </w:r>
     </w:p>
@@ -11176,6 +10732,7 @@
         <w:rPr>
           <w:color w:val="000000"/>
         </w:rPr>
+        <w:lastRenderedPageBreak/>
         <w:t xml:space="preserve">La dimensión de </w:t>
       </w:r>
       <m:oMath>
@@ -11299,7 +10856,6 @@
         <w:rPr>
           <w:color w:val="000000"/>
         </w:rPr>
-        <w:lastRenderedPageBreak/>
         <w:t>Swin</w:t>
       </w:r>
       <w:proofErr w:type="spellEnd"/>
@@ -11512,6 +11068,7 @@
         <w:pStyle w:val="Ttulo3"/>
       </w:pPr>
       <w:r>
+        <w:lastRenderedPageBreak/>
         <w:t>Normalización de Capa (</w:t>
       </w:r>
       <w:proofErr w:type="spellStart"/>
@@ -11692,7 +11249,6 @@
         <w:ind w:firstLine="720"/>
       </w:pPr>
       <w:r>
-        <w:lastRenderedPageBreak/>
         <w:t xml:space="preserve">Donde </w:t>
       </w:r>
       <m:oMath>
@@ -11808,7 +11364,15 @@
         </m:r>
       </m:oMath>
       <w:r>
-        <w:t xml:space="preserve"> denota el producto elemento a elemento.</w:t>
+        <w:t xml:space="preserve"> denota el producto elemento a e</w:t>
+      </w:r>
+      <w:proofErr w:type="spellStart"/>
+      <w:r>
+        <w:t>lemento</w:t>
+      </w:r>
+      <w:proofErr w:type="spellEnd"/>
+      <w:r>
+        <w:t>.</w:t>
       </w:r>
     </w:p>
     <w:p>
@@ -12289,6 +11853,7 @@
             <w:rPr>
               <w:rFonts w:ascii="Cambria Math" w:eastAsia="Cambria Math" w:hAnsi="Cambria Math" w:cs="Cambria Math"/>
             </w:rPr>
+            <w:lastRenderedPageBreak/>
             <m:t>W-MSA = Attention</m:t>
           </m:r>
           <m:d>
@@ -12531,7 +12096,6 @@
         <w:pStyle w:val="Ttulo3"/>
       </w:pPr>
       <w:r>
-        <w:lastRenderedPageBreak/>
         <w:t>Multi-</w:t>
       </w:r>
       <w:proofErr w:type="spellStart"/>
@@ -13048,6 +12612,7 @@
         <w:pStyle w:val="Ttulo3"/>
       </w:pPr>
       <w:r>
+        <w:lastRenderedPageBreak/>
         <w:t>Conexión Residual</w:t>
       </w:r>
     </w:p>
@@ -13181,7 +12746,6 @@
         <w:pStyle w:val="Ttulo3"/>
       </w:pPr>
       <w:r>
-        <w:lastRenderedPageBreak/>
         <w:t>Ventanas desplazadas en bloques sucesivos</w:t>
       </w:r>
     </w:p>
@@ -13972,7 +13536,11 @@
       </w:r>
       <w:proofErr w:type="spellEnd"/>
       <w:r>
-        <w:t xml:space="preserve">", este método se aplica para reducir el número de tokens (parches) y, por lo tanto, la resolución de la imagen. Se toma un grupo de parches vecinos de </w:t>
+        <w:t xml:space="preserve">", este método se aplica para </w:t>
+      </w:r>
+      <w:r>
+        <w:lastRenderedPageBreak/>
+        <w:t xml:space="preserve">reducir el número de tokens (parches) y, por lo tanto, la resolución de la imagen. Se toma un grupo de parches vecinos de </w:t>
       </w:r>
       <m:oMath>
         <m:r>
@@ -14164,7 +13732,6 @@
         <w:ind w:firstLine="720"/>
       </w:pPr>
       <w:r>
-        <w:lastRenderedPageBreak/>
         <w:t xml:space="preserve">Donde </w:t>
       </w:r>
       <m:oMath>
@@ -14176,7 +13743,15 @@
         </m:r>
       </m:oMath>
       <w:r>
-        <w:t xml:space="preserve"> es la operación de concatenación a lo largo del eje de las características. Dado que cada parche tiene una dimensión </w:t>
+        <w:t xml:space="preserve"> es la operación de concatenación a lo largo del eje de las características. Dado que cada parche tiene una dim</w:t>
+      </w:r>
+      <w:proofErr w:type="spellStart"/>
+      <w:r>
+        <w:t>ensión</w:t>
+      </w:r>
+      <w:proofErr w:type="spellEnd"/>
+      <w:r>
+        <w:t xml:space="preserve"> </w:t>
       </w:r>
       <m:oMath>
         <m:r>
@@ -14528,7 +14103,31 @@
         </m:r>
       </m:oMath>
       <w:r>
-        <w:t>. Posteriormente, los tokens reducidos se alimentan en los bloques de Swin Transformer para transformaciones adicionales. Este proceso se puede repetir en etapas sucesivas (Etapa 3 y Etapa 4) para reducciones adicionales en la resolución y el número de tokens, permitiendo que el modelo capture características a múltiples escalas.</w:t>
+        <w:t>. Posteriormente, los t</w:t>
+      </w:r>
+      <w:proofErr w:type="spellStart"/>
+      <w:r>
+        <w:t>okens</w:t>
+      </w:r>
+      <w:proofErr w:type="spellEnd"/>
+      <w:r>
+        <w:t xml:space="preserve"> reducidos se alimentan en los bloques de </w:t>
+      </w:r>
+      <w:proofErr w:type="spellStart"/>
+      <w:r>
+        <w:t>Swin</w:t>
+      </w:r>
+      <w:proofErr w:type="spellEnd"/>
+      <w:r>
+        <w:t xml:space="preserve"> </w:t>
+      </w:r>
+      <w:proofErr w:type="spellStart"/>
+      <w:r>
+        <w:t>Transformer</w:t>
+      </w:r>
+      <w:proofErr w:type="spellEnd"/>
+      <w:r>
+        <w:t xml:space="preserve"> para transformaciones adicionales. Este proceso se puede repetir en etapas sucesivas (Etapa 3 y Etapa 4) para reducciones adicionales en la resolución y el número de tokens, permitiendo que el modelo capture características a múltiples escalas.</w:t>
       </w:r>
     </w:p>
     <w:p>
@@ -14544,6 +14143,521 @@
       <w:r>
         <w:t>Métricas de evaluación</w:t>
       </w:r>
+    </w:p>
+    <w:p>
+      <w:pPr>
+        <w:ind w:firstLine="360"/>
+      </w:pPr>
+      <w:r>
+        <w:t>Antes de profundizar en dichas métricas, es fundamental clasificar las predicciones del modelo en las siguientes categorías:</w:t>
+      </w:r>
+    </w:p>
+    <w:p>
+      <w:pPr>
+        <w:numPr>
+          <w:ilvl w:val="0"/>
+          <w:numId w:val="1"/>
+        </w:numPr>
+        <w:spacing w:before="240" w:after="0"/>
+      </w:pPr>
+      <w:r>
+        <w:t>Verdaderos Positivos (TP): Casos positivos correctamente identificados.</w:t>
+      </w:r>
+    </w:p>
+    <w:p>
+      <w:pPr>
+        <w:numPr>
+          <w:ilvl w:val="0"/>
+          <w:numId w:val="1"/>
+        </w:numPr>
+        <w:spacing w:before="240" w:after="0"/>
+      </w:pPr>
+      <w:r>
+        <w:lastRenderedPageBreak/>
+        <w:t>Verdaderos Negativos (TN): Casos negativos correctamente identificados.</w:t>
+      </w:r>
+    </w:p>
+    <w:p>
+      <w:pPr>
+        <w:numPr>
+          <w:ilvl w:val="0"/>
+          <w:numId w:val="1"/>
+        </w:numPr>
+        <w:spacing w:before="240" w:after="0"/>
+      </w:pPr>
+      <w:r>
+        <w:t>Falsos Positivos (FP): Casos negativos incorrectamente identificados como positivos.</w:t>
+      </w:r>
+    </w:p>
+    <w:p>
+      <w:pPr>
+        <w:numPr>
+          <w:ilvl w:val="0"/>
+          <w:numId w:val="1"/>
+        </w:numPr>
+        <w:spacing w:before="240" w:after="0"/>
+      </w:pPr>
+      <w:r>
+        <w:t>Falsos Negativos (FN): Casos positivos incorrectamente identificados como negativos.</w:t>
+      </w:r>
+    </w:p>
+    <w:p>
+      <w:pPr>
+        <w:spacing w:before="240" w:after="0"/>
+        <w:ind w:left="360"/>
+      </w:pPr>
+      <w:r>
+        <w:t>A partir de estas categorizaciones, se derivan las siguientes métricas:</w:t>
+      </w:r>
+    </w:p>
+    <w:p>
+      <w:pPr>
+        <w:jc w:val="center"/>
+        <w:rPr>
+          <w:rFonts w:ascii="Cambria Math" w:eastAsia="Cambria Math" w:hAnsi="Cambria Math" w:cs="Cambria Math"/>
+        </w:rPr>
+      </w:pPr>
+      <m:oMathPara>
+        <m:oMath>
+          <m:r>
+            <w:rPr>
+              <w:rFonts w:ascii="Cambria Math" w:eastAsia="Cambria Math" w:hAnsi="Cambria Math" w:cs="Cambria Math"/>
+            </w:rPr>
+            <m:t xml:space="preserve">Accuracy </m:t>
+          </m:r>
+          <m:d>
+            <m:dPr>
+              <m:ctrlPr>
+                <w:rPr>
+                  <w:rFonts w:ascii="Cambria Math" w:eastAsia="Cambria Math" w:hAnsi="Cambria Math" w:cs="Cambria Math"/>
+                </w:rPr>
+              </m:ctrlPr>
+            </m:dPr>
+            <m:e>
+              <m:r>
+                <w:rPr>
+                  <w:rFonts w:ascii="Cambria Math" w:eastAsia="Cambria Math" w:hAnsi="Cambria Math" w:cs="Cambria Math"/>
+                </w:rPr>
+                <m:t>Exactitud</m:t>
+              </m:r>
+            </m:e>
+          </m:d>
+          <m:r>
+            <w:rPr>
+              <w:rFonts w:ascii="Cambria Math" w:eastAsia="Cambria Math" w:hAnsi="Cambria Math" w:cs="Cambria Math"/>
+            </w:rPr>
+            <m:t>=</m:t>
+          </m:r>
+          <m:f>
+            <m:fPr>
+              <m:ctrlPr>
+                <w:rPr>
+                  <w:rFonts w:ascii="Cambria Math" w:eastAsia="Cambria Math" w:hAnsi="Cambria Math" w:cs="Cambria Math"/>
+                </w:rPr>
+              </m:ctrlPr>
+            </m:fPr>
+            <m:num>
+              <m:r>
+                <w:rPr>
+                  <w:rFonts w:ascii="Cambria Math" w:eastAsia="Cambria Math" w:hAnsi="Cambria Math" w:cs="Cambria Math"/>
+                </w:rPr>
+                <m:t>TP+TN</m:t>
+              </m:r>
+            </m:num>
+            <m:den>
+              <m:r>
+                <w:rPr>
+                  <w:rFonts w:ascii="Cambria Math" w:eastAsia="Cambria Math" w:hAnsi="Cambria Math" w:cs="Cambria Math"/>
+                </w:rPr>
+                <m:t>TP+TN+FP+FN</m:t>
+              </m:r>
+            </m:den>
+          </m:f>
+        </m:oMath>
+      </m:oMathPara>
+    </w:p>
+    <w:p>
+      <w:pPr>
+        <w:jc w:val="center"/>
+        <w:rPr>
+          <w:rFonts w:ascii="Cambria Math" w:eastAsia="Cambria Math" w:hAnsi="Cambria Math" w:cs="Cambria Math"/>
+        </w:rPr>
+      </w:pPr>
+      <m:oMathPara>
+        <m:oMath>
+          <m:r>
+            <w:rPr>
+              <w:rFonts w:ascii="Cambria Math" w:eastAsia="Cambria Math" w:hAnsi="Cambria Math" w:cs="Cambria Math"/>
+            </w:rPr>
+            <m:t>Precision=</m:t>
+          </m:r>
+          <m:f>
+            <m:fPr>
+              <m:ctrlPr>
+                <w:rPr>
+                  <w:rFonts w:ascii="Cambria Math" w:eastAsia="Cambria Math" w:hAnsi="Cambria Math" w:cs="Cambria Math"/>
+                </w:rPr>
+              </m:ctrlPr>
+            </m:fPr>
+            <m:num>
+              <m:r>
+                <w:rPr>
+                  <w:rFonts w:ascii="Cambria Math" w:eastAsia="Cambria Math" w:hAnsi="Cambria Math" w:cs="Cambria Math"/>
+                </w:rPr>
+                <m:t>TP</m:t>
+              </m:r>
+            </m:num>
+            <m:den>
+              <m:r>
+                <w:rPr>
+                  <w:rFonts w:ascii="Cambria Math" w:eastAsia="Cambria Math" w:hAnsi="Cambria Math" w:cs="Cambria Math"/>
+                </w:rPr>
+                <m:t>TP+FP</m:t>
+              </m:r>
+            </m:den>
+          </m:f>
+        </m:oMath>
+      </m:oMathPara>
+    </w:p>
+    <w:p>
+      <w:pPr>
+        <w:jc w:val="center"/>
+        <w:rPr>
+          <w:rFonts w:ascii="Cambria Math" w:eastAsia="Cambria Math" w:hAnsi="Cambria Math" w:cs="Cambria Math"/>
+        </w:rPr>
+      </w:pPr>
+      <m:oMathPara>
+        <m:oMath>
+          <m:r>
+            <w:rPr>
+              <w:rFonts w:ascii="Cambria Math" w:eastAsia="Cambria Math" w:hAnsi="Cambria Math" w:cs="Cambria Math"/>
+            </w:rPr>
+            <m:t>Recall=</m:t>
+          </m:r>
+          <m:f>
+            <m:fPr>
+              <m:ctrlPr>
+                <w:rPr>
+                  <w:rFonts w:ascii="Cambria Math" w:eastAsia="Cambria Math" w:hAnsi="Cambria Math" w:cs="Cambria Math"/>
+                </w:rPr>
+              </m:ctrlPr>
+            </m:fPr>
+            <m:num>
+              <m:r>
+                <w:rPr>
+                  <w:rFonts w:ascii="Cambria Math" w:eastAsia="Cambria Math" w:hAnsi="Cambria Math" w:cs="Cambria Math"/>
+                </w:rPr>
+                <m:t>TP</m:t>
+              </m:r>
+            </m:num>
+            <m:den>
+              <m:r>
+                <w:rPr>
+                  <w:rFonts w:ascii="Cambria Math" w:eastAsia="Cambria Math" w:hAnsi="Cambria Math" w:cs="Cambria Math"/>
+                </w:rPr>
+                <m:t>TP+FN</m:t>
+              </m:r>
+            </m:den>
+          </m:f>
+        </m:oMath>
+      </m:oMathPara>
+    </w:p>
+    <w:p>
+      <w:pPr>
+        <w:jc w:val="center"/>
+        <w:rPr>
+          <w:rFonts w:ascii="Cambria Math" w:eastAsia="Cambria Math" w:hAnsi="Cambria Math" w:cs="Cambria Math"/>
+        </w:rPr>
+      </w:pPr>
+      <m:oMathPara>
+        <m:oMath>
+          <m:r>
+            <w:rPr>
+              <w:rFonts w:ascii="Cambria Math" w:eastAsia="Cambria Math" w:hAnsi="Cambria Math" w:cs="Cambria Math"/>
+            </w:rPr>
+            <m:t>F1-Score=2×</m:t>
+          </m:r>
+          <m:f>
+            <m:fPr>
+              <m:ctrlPr>
+                <w:rPr>
+                  <w:rFonts w:ascii="Cambria Math" w:eastAsia="Cambria Math" w:hAnsi="Cambria Math" w:cs="Cambria Math"/>
+                </w:rPr>
+              </m:ctrlPr>
+            </m:fPr>
+            <m:num>
+              <m:r>
+                <w:rPr>
+                  <w:rFonts w:ascii="Cambria Math" w:eastAsia="Cambria Math" w:hAnsi="Cambria Math" w:cs="Cambria Math"/>
+                </w:rPr>
+                <m:t>Precision×Recall</m:t>
+              </m:r>
+            </m:num>
+            <m:den>
+              <m:r>
+                <w:rPr>
+                  <w:rFonts w:ascii="Cambria Math" w:eastAsia="Cambria Math" w:hAnsi="Cambria Math" w:cs="Cambria Math"/>
+                </w:rPr>
+                <m:t>Precision+Recall</m:t>
+              </m:r>
+            </m:den>
+          </m:f>
+        </m:oMath>
+      </m:oMathPara>
+    </w:p>
+    <w:p>
+      <w:pPr>
+        <w:pStyle w:val="Ttulo2"/>
+      </w:pPr>
+      <w:r>
+        <w:t>Matriz de Confusión</w:t>
+      </w:r>
+    </w:p>
+    <w:p>
+      <w:pPr>
+        <w:ind w:firstLine="360"/>
+      </w:pPr>
+      <w:r>
+        <w:t xml:space="preserve">La matriz de confusión constituye una herramienta analítica y visual para la descomposición cuantitativa de predicciones en verdaderos positivos (TP), verdaderos negativos (TN), falsos positivos (FP) y falsos negativos (FN), </w:t>
+      </w:r>
+      <w:r>
+        <w:t>facilitando</w:t>
+      </w:r>
+      <w:r>
+        <w:t xml:space="preserve"> </w:t>
+      </w:r>
+      <w:r>
+        <w:t>el cálculo de las métricas de evaluación (</w:t>
+      </w:r>
+      <w:proofErr w:type="spellStart"/>
+      <w:r>
+        <w:t>Susmaga</w:t>
+      </w:r>
+      <w:proofErr w:type="spellEnd"/>
+      <w:r>
+        <w:t xml:space="preserve">, 2004). </w:t>
+      </w:r>
+      <w:r>
+        <w:t>Es</w:t>
+      </w:r>
+      <w:r>
+        <w:t xml:space="preserve"> una matriz entera no negativa </w:t>
+      </w:r>
+      <m:oMath>
+        <m:d>
+          <m:dPr>
+            <m:begChr m:val="["/>
+            <m:endChr m:val="]"/>
+            <m:ctrlPr>
+              <w:rPr>
+                <w:rFonts w:ascii="Cambria Math" w:hAnsi="Cambria Math"/>
+              </w:rPr>
+            </m:ctrlPr>
+          </m:dPr>
+          <m:e>
+            <m:sSub>
+              <m:sSubPr>
+                <m:ctrlPr>
+                  <w:rPr>
+                    <w:rFonts w:ascii="Cambria Math" w:eastAsia="Cambria Math" w:hAnsi="Cambria Math" w:cs="Cambria Math"/>
+                  </w:rPr>
+                </m:ctrlPr>
+              </m:sSubPr>
+              <m:e>
+                <m:r>
+                  <w:rPr>
+                    <w:rFonts w:ascii="Cambria Math" w:eastAsia="Cambria Math" w:hAnsi="Cambria Math" w:cs="Cambria Math"/>
+                  </w:rPr>
+                  <m:t>C</m:t>
+                </m:r>
+              </m:e>
+              <m:sub>
+                <m:r>
+                  <w:rPr>
+                    <w:rFonts w:ascii="Cambria Math" w:eastAsia="Cambria Math" w:hAnsi="Cambria Math" w:cs="Cambria Math"/>
+                  </w:rPr>
+                  <m:t>ij</m:t>
+                </m:r>
+              </m:sub>
+            </m:sSub>
+          </m:e>
+        </m:d>
+      </m:oMath>
+      <w:r>
+        <w:t xml:space="preserve">, donde </w:t>
+      </w:r>
+      <m:oMath>
+        <m:r>
+          <w:rPr>
+            <w:rFonts w:ascii="Cambria Math" w:eastAsia="Cambria Math" w:hAnsi="Cambria Math" w:cs="Cambria Math"/>
+          </w:rPr>
+          <m:t>i = 1, …, N</m:t>
+        </m:r>
+      </m:oMath>
+      <w:r>
+        <w:t xml:space="preserve"> y </w:t>
+      </w:r>
+      <m:oMath>
+        <m:r>
+          <w:rPr>
+            <w:rFonts w:ascii="Cambria Math" w:eastAsia="Cambria Math" w:hAnsi="Cambria Math" w:cs="Cambria Math"/>
+          </w:rPr>
+          <m:t>j = 1, …, N</m:t>
+        </m:r>
+      </m:oMath>
+      <w:r>
+        <w:t>, siendo</w:t>
+      </w:r>
+      <w:r>
+        <w:t xml:space="preserve"> </w:t>
+      </w:r>
+      <m:oMath>
+        <m:r>
+          <w:rPr>
+            <w:rFonts w:ascii="Cambria Math" w:eastAsia="Cambria Math" w:hAnsi="Cambria Math" w:cs="Cambria Math"/>
+          </w:rPr>
+          <m:t>N</m:t>
+        </m:r>
+      </m:oMath>
+      <w:r>
+        <w:t xml:space="preserve"> el número </w:t>
+      </w:r>
+      <w:r>
+        <w:t xml:space="preserve">total </w:t>
+      </w:r>
+      <w:r>
+        <w:t xml:space="preserve">de clases. El elemento </w:t>
+      </w:r>
+      <m:oMath>
+        <m:sSub>
+          <m:sSubPr>
+            <m:ctrlPr>
+              <w:rPr>
+                <w:rFonts w:ascii="Cambria Math" w:eastAsia="Cambria Math" w:hAnsi="Cambria Math" w:cs="Cambria Math"/>
+              </w:rPr>
+            </m:ctrlPr>
+          </m:sSubPr>
+          <m:e>
+            <m:r>
+              <w:rPr>
+                <w:rFonts w:ascii="Cambria Math" w:eastAsia="Cambria Math" w:hAnsi="Cambria Math" w:cs="Cambria Math"/>
+              </w:rPr>
+              <m:t>C</m:t>
+            </m:r>
+          </m:e>
+          <m:sub>
+            <m:r>
+              <w:rPr>
+                <w:rFonts w:ascii="Cambria Math" w:eastAsia="Cambria Math" w:hAnsi="Cambria Math" w:cs="Cambria Math"/>
+              </w:rPr>
+              <m:t>ij</m:t>
+            </m:r>
+          </m:sub>
+        </m:sSub>
+      </m:oMath>
+      <w:r>
+        <w:t xml:space="preserve"> representa el número de objetos de la clase </w:t>
+      </w:r>
+      <m:oMath>
+        <m:r>
+          <w:rPr>
+            <w:rFonts w:ascii="Cambria Math" w:eastAsia="Cambria Math" w:hAnsi="Cambria Math" w:cs="Cambria Math"/>
+          </w:rPr>
+          <m:t>i</m:t>
+        </m:r>
+      </m:oMath>
+      <w:r>
+        <w:t xml:space="preserve"> que han sido asignados a la clase </w:t>
+      </w:r>
+      <m:oMath>
+        <m:r>
+          <w:rPr>
+            <w:rFonts w:ascii="Cambria Math" w:eastAsia="Cambria Math" w:hAnsi="Cambria Math" w:cs="Cambria Math"/>
+          </w:rPr>
+          <m:t>j</m:t>
+        </m:r>
+      </m:oMath>
+      <w:r>
+        <w:t xml:space="preserve"> durante la prueba. Los elementos en la diagonal principal </w:t>
+      </w:r>
+      <m:oMath>
+        <m:d>
+          <m:dPr>
+            <m:ctrlPr>
+              <w:rPr>
+                <w:rFonts w:ascii="Cambria Math" w:hAnsi="Cambria Math"/>
+              </w:rPr>
+            </m:ctrlPr>
+          </m:dPr>
+          <m:e>
+            <m:sSub>
+              <m:sSubPr>
+                <m:ctrlPr>
+                  <w:rPr>
+                    <w:rFonts w:ascii="Cambria Math" w:eastAsia="Cambria Math" w:hAnsi="Cambria Math" w:cs="Cambria Math"/>
+                  </w:rPr>
+                </m:ctrlPr>
+              </m:sSubPr>
+              <m:e>
+                <m:r>
+                  <w:rPr>
+                    <w:rFonts w:ascii="Cambria Math" w:eastAsia="Cambria Math" w:hAnsi="Cambria Math" w:cs="Cambria Math"/>
+                  </w:rPr>
+                  <m:t>C</m:t>
+                </m:r>
+              </m:e>
+              <m:sub>
+                <m:r>
+                  <w:rPr>
+                    <w:rFonts w:ascii="Cambria Math" w:eastAsia="Cambria Math" w:hAnsi="Cambria Math" w:cs="Cambria Math"/>
+                  </w:rPr>
+                  <m:t>ii</m:t>
+                </m:r>
+              </m:sub>
+            </m:sSub>
+          </m:e>
+        </m:d>
+      </m:oMath>
+      <w:r>
+        <w:t xml:space="preserve"> indican una clasificación correcta, mientras que los elementos fuera de la diagonal representan errores del clasificador.</w:t>
+      </w:r>
+    </w:p>
+    <w:p>
+      <w:pPr>
+        <w:ind w:firstLine="360"/>
+      </w:pPr>
+      <w:r>
+        <w:lastRenderedPageBreak/>
+        <w:t xml:space="preserve">En este contexto, </w:t>
+      </w:r>
+      <w:r>
+        <w:t>la clasificación no se realiza en el espacio original de atributos que caracteriza las instancias, sino en un espacio inducido por el modelo de clasificación empleado.</w:t>
+      </w:r>
+      <w:r>
+        <w:t xml:space="preserve"> Si el clasificador puede discriminar correctamente entre dos clases, se consideran distantes entre sí</w:t>
+      </w:r>
+      <w:r>
+        <w:t xml:space="preserve"> en dicho espacio inducido</w:t>
+      </w:r>
+      <w:r>
+        <w:t xml:space="preserve">. En cambio, clases que son mal clasificadas se consideran cercanas. </w:t>
+      </w:r>
+      <w:r>
+        <w:t>De este modo, la matriz de confusión provee un mecanismo cuantitativo para evaluar la capacidad discriminativa del clasificador respecto a las diferentes clases (</w:t>
+      </w:r>
+      <w:proofErr w:type="spellStart"/>
+      <w:r>
+        <w:t>Susmaga</w:t>
+      </w:r>
+      <w:proofErr w:type="spellEnd"/>
+      <w:r>
+        <w:t>, 2004).</w:t>
+      </w:r>
+    </w:p>
+    <w:p>
+      <w:pPr>
+        <w:ind w:firstLine="360"/>
+      </w:pPr>
     </w:p>
     <w:p>
       <w:pPr>
@@ -14619,11 +14733,78 @@
         <w:rPr>
           <w:b/>
         </w:rPr>
+        <w:t>Identificación de Requerimientos de Datos:</w:t>
+      </w:r>
+      <w:r>
+        <w:t xml:space="preserve">  Se realizará una exhaustiva identificación de los tipos de datos (Imágenes) necesarias para el entrenamiento y validación del modelo </w:t>
+      </w:r>
+      <w:proofErr w:type="spellStart"/>
+      <w:r>
+        <w:t>Swin</w:t>
+      </w:r>
+      <w:proofErr w:type="spellEnd"/>
+      <w:r>
+        <w:t xml:space="preserve"> </w:t>
+      </w:r>
+      <w:proofErr w:type="spellStart"/>
+      <w:r>
+        <w:t>Transformer</w:t>
+      </w:r>
+      <w:proofErr w:type="spellEnd"/>
+      <w:r>
+        <w:t>. Esto incluirá imágenes de plantas de tomate enfermas y saludables, metadatos asociados, y cualquier otro dato relevante.</w:t>
+      </w:r>
+    </w:p>
+    <w:p>
+      <w:pPr>
+        <w:ind w:firstLine="720"/>
+      </w:pPr>
+      <w:r>
+        <w:rPr>
+          <w:b/>
+        </w:rPr>
+        <w:t xml:space="preserve">Recolección y Curación de Datos: </w:t>
+      </w:r>
+      <w:r>
+        <w:t xml:space="preserve">Se procederá a recolectar los datos identificados en la actividad anterior. Además, se llevará a cabo un proceso de limpieza y curación de los datos para garantizar su calidad y coherencia, </w:t>
+      </w:r>
+      <w:r>
+        <w:t>u</w:t>
+      </w:r>
+      <w:r>
+        <w:t xml:space="preserve">saremos el </w:t>
+      </w:r>
+      <w:proofErr w:type="spellStart"/>
+      <w:r>
+        <w:t>dataset</w:t>
+      </w:r>
+      <w:proofErr w:type="spellEnd"/>
+      <w:r>
+        <w:t xml:space="preserve"> de </w:t>
+      </w:r>
+      <w:proofErr w:type="spellStart"/>
+      <w:r>
+        <w:t>PlantVillage</w:t>
+      </w:r>
+      <w:proofErr w:type="spellEnd"/>
+      <w:r>
+        <w:t xml:space="preserve"> ya que proporciona una </w:t>
+      </w:r>
+      <w:r>
         <w:lastRenderedPageBreak/>
-        <w:t>Identificación de Requerimientos de Datos:</w:t>
-      </w:r>
-      <w:r>
-        <w:t xml:space="preserve">  Se realizará una exhaustiva identificación de los tipos de datos (Imágenes) necesarias para el entrenamiento y validación del modelo </w:t>
+        <w:t>variedad de clases de enfermedades del tomate y refleja la complejidad de la detección en e</w:t>
+      </w:r>
+      <w:r>
+        <w:t>ste</w:t>
+      </w:r>
+      <w:r>
+        <w:t xml:space="preserve"> campo</w:t>
+      </w:r>
+      <w:r>
+        <w:t>. E</w:t>
+      </w:r>
+      <w:r>
+        <w:t xml:space="preserve">ste modelo cuenta con nueve clases de enfermedades distintas y una clase sana para la validación del modelo </w:t>
       </w:r>
       <w:proofErr w:type="spellStart"/>
       <w:r>
@@ -14639,7 +14820,42 @@
       </w:r>
       <w:proofErr w:type="spellEnd"/>
       <w:r>
-        <w:t>. Esto incluirá imágenes de plantas de tomate enfermas y saludables, metadatos asociados, y cualquier otro dato relevante.</w:t>
+        <w:t>. Esto proporciona una variedad de clases de enfermedades del tomate y refleja la complejidad de la detección en el campo, las imágenes de plantas de tomate enfermas y saludables.</w:t>
+      </w:r>
+    </w:p>
+    <w:p>
+      <w:pPr>
+        <w:ind w:firstLine="360"/>
+      </w:pPr>
+      <w:r>
+        <w:t xml:space="preserve">Como se puede observar este </w:t>
+      </w:r>
+      <w:proofErr w:type="spellStart"/>
+      <w:r>
+        <w:t>dataset</w:t>
+      </w:r>
+      <w:proofErr w:type="spellEnd"/>
+      <w:r>
+        <w:t xml:space="preserve"> no </w:t>
+      </w:r>
+      <w:r>
+        <w:t>está</w:t>
+      </w:r>
+      <w:r>
+        <w:t xml:space="preserve"> balanceado correctamente ya que las cantidades de imágenes son muy dispersas tienes una cantidad significativamente mayor de muestras en una clase que en otra y esto podría generar un margen de error más alto por esto aplicaremos métodos para balancear un conjunto de datos desequilibrado:</w:t>
+      </w:r>
+    </w:p>
+    <w:p>
+      <w:pPr>
+        <w:rPr>
+          <w:b/>
+        </w:rPr>
+      </w:pPr>
+      <w:r>
+        <w:rPr>
+          <w:b/>
+        </w:rPr>
+        <w:t>Identificar imágenes duplicadas:</w:t>
       </w:r>
     </w:p>
     <w:p>
@@ -14647,47 +14863,93 @@
         <w:ind w:firstLine="720"/>
       </w:pPr>
       <w:r>
-        <w:rPr>
-          <w:b/>
-        </w:rPr>
-        <w:t xml:space="preserve">Recolección y Curación de Datos: </w:t>
-      </w:r>
-      <w:r>
-        <w:t xml:space="preserve">Se procederá a recolectar los datos identificados en la actividad anterior. Además, se llevará a cabo un proceso de limpieza y curación de los datos para garantizar su calidad y coherencia, </w:t>
-      </w:r>
-      <w:r>
-        <w:t>u</w:t>
-      </w:r>
-      <w:r>
-        <w:t xml:space="preserve">saremos el </w:t>
-      </w:r>
-      <w:proofErr w:type="spellStart"/>
-      <w:r>
-        <w:t>dataset</w:t>
-      </w:r>
-      <w:proofErr w:type="spellEnd"/>
-      <w:r>
-        <w:t xml:space="preserve"> de </w:t>
-      </w:r>
-      <w:proofErr w:type="spellStart"/>
-      <w:r>
-        <w:t>PlantVillage</w:t>
-      </w:r>
-      <w:proofErr w:type="spellEnd"/>
-      <w:r>
-        <w:t xml:space="preserve"> ya que proporciona una variedad de clases de enfermedades del tomate y refleja la complejidad de la detección en e</w:t>
-      </w:r>
-      <w:r>
-        <w:t>ste</w:t>
-      </w:r>
-      <w:r>
-        <w:t xml:space="preserve"> campo</w:t>
-      </w:r>
-      <w:r>
-        <w:t>. E</w:t>
-      </w:r>
-      <w:r>
-        <w:t xml:space="preserve">ste modelo cuenta con nueve clases de enfermedades distintas y una clase sana para la validación del modelo </w:t>
+        <w:t>Es importante contar con un buen método para comparar imágenes, especialmente tomando en cuenta su contenido, no tanto su estructura</w:t>
+      </w:r>
+      <w:r>
+        <w:t xml:space="preserve"> para llevar a cabo la d</w:t>
+      </w:r>
+      <w:r>
+        <w:t xml:space="preserve">etección (y remoción) de imágenes duplicadas en un conjunto de datos. Para esto usaremos </w:t>
+      </w:r>
+      <w:r>
+        <w:rPr>
+          <w:b/>
+        </w:rPr>
+        <w:t>SIFT (SCALE INVARIANT FEATURETRANSFORM)</w:t>
+      </w:r>
+      <w:r>
+        <w:t xml:space="preserve">. </w:t>
+      </w:r>
+      <w:r>
+        <w:t>Nombrado así en base a que transforma datos de la imagen en características locales que se obtienen y expresan en coordenadas de la imagen invariantes a la escala. Este es un método que permite detectar puntos característicos en una imagen y luego describirlos, el algoritmo consta de dos partes claramente diferenciadas:</w:t>
+      </w:r>
+    </w:p>
+    <w:p>
+      <w:r>
+        <w:t>1) Obtención de los puntos característicos</w:t>
+      </w:r>
+    </w:p>
+    <w:p>
+      <w:r>
+        <w:t>2) Descripción de la región alrededor de cada punto de interés</w:t>
+      </w:r>
+    </w:p>
+    <w:p>
+      <w:pPr>
+        <w:ind w:firstLine="720"/>
+      </w:pPr>
+      <w:r>
+        <w:t>La obtención de los puntos característicos o puntos de interés (</w:t>
+      </w:r>
+      <w:proofErr w:type="spellStart"/>
+      <w:r>
+        <w:t>keypoints</w:t>
+      </w:r>
+      <w:proofErr w:type="spellEnd"/>
+      <w:r>
+        <w:t xml:space="preserve">), consiste en detectar aquellas regiones de la imagen en las que se producen diferencias de gradiente significativas a ambos lados de dicho punto. </w:t>
+      </w:r>
+      <w:proofErr w:type="spellStart"/>
+      <w:r>
+        <w:t>Lowe</w:t>
+      </w:r>
+      <w:proofErr w:type="spellEnd"/>
+      <w:r>
+        <w:t xml:space="preserve"> propuso calcular un histograma de direcciones </w:t>
+      </w:r>
+      <w:r>
+        <w:lastRenderedPageBreak/>
+        <w:t>del gradiente local alrededor del punto de interés mediante un enfoque de filtrado en cascada que utiliza algoritmos eficaces para identificar ubicaciones candidatas en detalle.</w:t>
+      </w:r>
+    </w:p>
+    <w:p>
+      <w:pPr>
+        <w:ind w:firstLine="720"/>
+      </w:pPr>
+      <w:r>
+        <w:t xml:space="preserve">La primera etapa de la detección de los puntos clave consiste en identificar los lugares y las escalas que pueden ser  el diferentes vistas del mismo objeto La detección de esos puntos característicos a diferentes escalas requiere crear un espacio-escala, detectar en él puntos de interés, y eliminar aquellos que se consideren poco estables para esto </w:t>
+      </w:r>
+      <w:proofErr w:type="spellStart"/>
+      <w:r>
+        <w:t>lowe</w:t>
+      </w:r>
+      <w:proofErr w:type="spellEnd"/>
+      <w:r>
+        <w:t xml:space="preserve"> propuso calcular un histograma de direcciones del gradiente local alrededor del punto de interés, además, es invariante a la rotación porque se determina la orientación dominante de los vectores del gradientes.</w:t>
+      </w:r>
+    </w:p>
+    <w:p>
+      <w:pPr>
+        <w:ind w:firstLine="720"/>
+      </w:pPr>
+      <w:r>
+        <w:rPr>
+          <w:b/>
+        </w:rPr>
+        <w:t>Definición de Requerimientos de Hardware y Software:</w:t>
+      </w:r>
+      <w:r>
+        <w:t xml:space="preserve"> Se determinarán los recursos de hardware y software necesarios para la implementación de </w:t>
       </w:r>
       <w:proofErr w:type="spellStart"/>
       <w:r>
@@ -14703,42 +14965,7 @@
       </w:r>
       <w:proofErr w:type="spellEnd"/>
       <w:r>
-        <w:t>. Esto proporciona una variedad de clases de enfermedades del tomate y refleja la complejidad de la detección en el campo, las imágenes de plantas de tomate enfermas y saludables.</w:t>
-      </w:r>
-    </w:p>
-    <w:p>
-      <w:pPr>
-        <w:ind w:firstLine="360"/>
-      </w:pPr>
-      <w:r>
-        <w:t xml:space="preserve">Como se puede observar este </w:t>
-      </w:r>
-      <w:proofErr w:type="spellStart"/>
-      <w:r>
-        <w:t>dataset</w:t>
-      </w:r>
-      <w:proofErr w:type="spellEnd"/>
-      <w:r>
-        <w:t xml:space="preserve"> no </w:t>
-      </w:r>
-      <w:r>
-        <w:t>está</w:t>
-      </w:r>
-      <w:r>
-        <w:t xml:space="preserve"> balanceado correctamente ya que las cantidades de imágenes son muy dispersas tienes una cantidad significativamente mayor de muestras en una clase que en otra y esto podría generar un margen de error más alto por esto aplicaremos métodos para balancear un conjunto de datos desequilibrado:</w:t>
-      </w:r>
-    </w:p>
-    <w:p>
-      <w:pPr>
-        <w:rPr>
-          <w:b/>
-        </w:rPr>
-      </w:pPr>
-      <w:r>
-        <w:rPr>
-          <w:b/>
-        </w:rPr>
-        <w:t>Identificar imágenes duplicadas:</w:t>
+        <w:t>. Esto incluirá la selección de la plataforma de entrenamiento, bibliotecas de software y herramientas de desarrollo.</w:t>
       </w:r>
     </w:p>
     <w:p>
@@ -14746,39 +14973,37 @@
         <w:ind w:firstLine="720"/>
       </w:pPr>
       <w:r>
-        <w:t>Es importante contar con un buen método para comparar imágenes, especialmente tomando en cuenta su contenido, no tanto su estructura</w:t>
-      </w:r>
-      <w:r>
-        <w:t xml:space="preserve"> para llevar a cabo la d</w:t>
-      </w:r>
-      <w:r>
-        <w:t xml:space="preserve">etección (y remoción) de imágenes duplicadas en un conjunto de datos. Para esto usaremos </w:t>
-      </w:r>
-      <w:r>
-        <w:rPr>
-          <w:b/>
-        </w:rPr>
-        <w:t>SIFT (SCALE INVARIANT FEATURETRANSFORM)</w:t>
-      </w:r>
-      <w:r>
-        <w:t xml:space="preserve">. </w:t>
-      </w:r>
-      <w:r>
-        <w:t xml:space="preserve">Nombrado así en base a que transforma datos de la imagen en características locales que se obtienen y expresan en coordenadas de la imagen invariantes a la </w:t>
-      </w:r>
-      <w:r>
-        <w:lastRenderedPageBreak/>
-        <w:t>escala. Este es un método que permite detectar puntos característicos en una imagen y luego describirlos, el algoritmo consta de dos partes claramente diferenciadas:</w:t>
-      </w:r>
-    </w:p>
-    <w:p>
-      <w:r>
-        <w:t>1) Obtención de los puntos característicos</w:t>
-      </w:r>
-    </w:p>
-    <w:p>
-      <w:r>
-        <w:t>2) Descripción de la región alrededor de cada punto de interés</w:t>
+        <w:rPr>
+          <w:b/>
+        </w:rPr>
+        <w:t>Análisis de Métricas de Evaluación:</w:t>
+      </w:r>
+      <w:r>
+        <w:t xml:space="preserve"> Se identificarán las métricas de evaluación adecuadas para medir el rendimiento del modelo </w:t>
+      </w:r>
+      <w:proofErr w:type="spellStart"/>
+      <w:r>
+        <w:t>Swin</w:t>
+      </w:r>
+      <w:proofErr w:type="spellEnd"/>
+      <w:r>
+        <w:t xml:space="preserve"> </w:t>
+      </w:r>
+      <w:proofErr w:type="spellStart"/>
+      <w:r>
+        <w:t>Transformer</w:t>
+      </w:r>
+      <w:proofErr w:type="spellEnd"/>
+      <w:r>
+        <w:t xml:space="preserve"> en la detección de enfermedades en plantas de tomate. Esto puede incluir métricas como precisión, </w:t>
+      </w:r>
+      <w:proofErr w:type="spellStart"/>
+      <w:r>
+        <w:t>recall</w:t>
+      </w:r>
+      <w:proofErr w:type="spellEnd"/>
+      <w:r>
+        <w:t>, F1-score, etc.</w:t>
       </w:r>
     </w:p>
     <w:p>
@@ -14786,118 +15011,9 @@
         <w:ind w:firstLine="720"/>
       </w:pPr>
       <w:r>
-        <w:t>La obtención de los puntos característicos o puntos de interés (</w:t>
-      </w:r>
-      <w:proofErr w:type="spellStart"/>
-      <w:r>
-        <w:t>keypoints</w:t>
-      </w:r>
-      <w:proofErr w:type="spellEnd"/>
-      <w:r>
-        <w:t xml:space="preserve">), consiste en detectar aquellas regiones de la imagen en las que se producen diferencias de gradiente significativas a ambos lados de dicho punto. </w:t>
-      </w:r>
-      <w:proofErr w:type="spellStart"/>
-      <w:r>
-        <w:t>Lowe</w:t>
-      </w:r>
-      <w:proofErr w:type="spellEnd"/>
-      <w:r>
-        <w:t xml:space="preserve"> propuso calcular un histograma de direcciones del gradiente local alrededor del punto de interés mediante un enfoque de filtrado en cascada que utiliza algoritmos eficaces para identificar ubicaciones candidatas en detalle.</w:t>
-      </w:r>
-    </w:p>
-    <w:p>
-      <w:pPr>
-        <w:ind w:firstLine="720"/>
-      </w:pPr>
-      <w:r>
-        <w:t xml:space="preserve">La primera etapa de la detección de los puntos clave consiste en identificar los lugares y las escalas que pueden ser  el diferentes vistas del mismo objeto La detección de esos puntos característicos a diferentes escalas requiere crear un espacio-escala, detectar en él puntos de interés, y eliminar aquellos que se consideren poco estables para esto </w:t>
-      </w:r>
-      <w:proofErr w:type="spellStart"/>
-      <w:r>
-        <w:t>lowe</w:t>
-      </w:r>
-      <w:proofErr w:type="spellEnd"/>
-      <w:r>
-        <w:t xml:space="preserve"> propuso calcular un histograma de direcciones del gradiente local alrededor del punto de interés, además, es invariante a la rotación porque se determina la orientación dominante de los vectores del gradientes.</w:t>
-      </w:r>
-    </w:p>
-    <w:p>
-      <w:pPr>
-        <w:ind w:firstLine="720"/>
-      </w:pPr>
-      <w:r>
-        <w:rPr>
-          <w:b/>
-        </w:rPr>
-        <w:t>Definición de Requerimientos de Hardware y Software:</w:t>
-      </w:r>
-      <w:r>
-        <w:t xml:space="preserve"> Se determinarán los recursos de hardware y software necesarios para la implementación de </w:t>
-      </w:r>
-      <w:proofErr w:type="spellStart"/>
-      <w:r>
-        <w:t>Swin</w:t>
-      </w:r>
-      <w:proofErr w:type="spellEnd"/>
-      <w:r>
-        <w:t xml:space="preserve"> </w:t>
-      </w:r>
-      <w:proofErr w:type="spellStart"/>
-      <w:r>
-        <w:t>Transformer</w:t>
-      </w:r>
-      <w:proofErr w:type="spellEnd"/>
-      <w:r>
-        <w:t>. Esto incluirá la selección de la plataforma de entrenamiento, bibliotecas de software y herramientas de desarrollo.</w:t>
-      </w:r>
-    </w:p>
-    <w:p>
-      <w:pPr>
-        <w:ind w:firstLine="720"/>
-      </w:pPr>
-      <w:r>
-        <w:rPr>
-          <w:b/>
-        </w:rPr>
-        <w:t>Análisis de Métricas de Evaluación:</w:t>
-      </w:r>
-      <w:r>
-        <w:t xml:space="preserve"> Se identificarán las métricas de evaluación adecuadas para medir el rendimiento del modelo </w:t>
-      </w:r>
-      <w:proofErr w:type="spellStart"/>
-      <w:r>
-        <w:t>Swin</w:t>
-      </w:r>
-      <w:proofErr w:type="spellEnd"/>
-      <w:r>
-        <w:t xml:space="preserve"> </w:t>
-      </w:r>
-      <w:proofErr w:type="spellStart"/>
-      <w:r>
-        <w:t>Transformer</w:t>
-      </w:r>
-      <w:proofErr w:type="spellEnd"/>
-      <w:r>
-        <w:t xml:space="preserve"> en la detección de enfermedades en plantas de tomate. Esto puede incluir métricas como precisión, </w:t>
-      </w:r>
-      <w:proofErr w:type="spellStart"/>
-      <w:r>
-        <w:t>recall</w:t>
-      </w:r>
-      <w:proofErr w:type="spellEnd"/>
-      <w:r>
-        <w:t>, F1-score, etc.</w:t>
-      </w:r>
-    </w:p>
-    <w:p>
-      <w:pPr>
-        <w:ind w:firstLine="720"/>
-      </w:pPr>
-      <w:r>
-        <w:rPr>
-          <w:b/>
-        </w:rPr>
-        <w:lastRenderedPageBreak/>
+        <w:rPr>
+          <w:b/>
+        </w:rPr>
         <w:t xml:space="preserve">Definición de Requerimientos de Interfaz de Usuario: </w:t>
       </w:r>
       <w:r>
@@ -14987,6 +15103,7 @@
         <w:rPr>
           <w:b/>
         </w:rPr>
+        <w:lastRenderedPageBreak/>
         <w:t>Preprocesamiento de datos</w:t>
       </w:r>
       <w:r>
@@ -15163,7 +15280,6 @@
         <w:rPr>
           <w:b/>
         </w:rPr>
-        <w:lastRenderedPageBreak/>
         <w:t>Validación del modelo</w:t>
       </w:r>
       <w:r>
@@ -15230,6 +15346,7 @@
         <w:rPr>
           <w:b/>
         </w:rPr>
+        <w:lastRenderedPageBreak/>
         <w:t xml:space="preserve">Fase 4: </w:t>
       </w:r>
       <w:r>
@@ -15404,7 +15521,6 @@
           <w:color w:val="000000"/>
           <w:lang w:val="en-US"/>
         </w:rPr>
-        <w:lastRenderedPageBreak/>
         <w:t>Agarwal, Mohit, et al. “</w:t>
       </w:r>
       <w:proofErr w:type="spellStart"/>
@@ -15556,6 +15672,7 @@
           <w:color w:val="000000"/>
           <w:lang w:val="en-US"/>
         </w:rPr>
+        <w:lastRenderedPageBreak/>
         <w:t xml:space="preserve">Bhandari, M., Shahi, T. B., Neupane, A., &amp; Walsh, K. B. (2023). </w:t>
       </w:r>
       <w:proofErr w:type="spellStart"/>
@@ -15746,7 +15863,6 @@
           <w:color w:val="000000"/>
           <w:lang w:val="en-US"/>
         </w:rPr>
-        <w:lastRenderedPageBreak/>
         <w:t>Singh, V. K., Singh, A. K., &amp; Kumar, A. (2017). Disease management of tomato through PGPB: current trends and future perspective. 3 Biotech, 7(4). https://doi.org/10.1007/s13205-017-0896-1</w:t>
       </w:r>
     </w:p>
@@ -15949,6 +16065,7 @@
           <w:color w:val="000000"/>
           <w:lang w:val="en-US"/>
         </w:rPr>
+        <w:lastRenderedPageBreak/>
         <w:t>Li, E. Y. (2020, August 1). 10 Papers You Should Read to Understand Image Classification in the Deep Learning Era. Medium. https://towardsdatascience.com/10-papers-you-should-read-to-understand-image-classification-in-the-deep-learning-era-4b9d792f45a7</w:t>
       </w:r>
     </w:p>
@@ -16087,7 +16204,6 @@
           <w:color w:val="000000"/>
           <w:lang w:val="en-US"/>
         </w:rPr>
-        <w:lastRenderedPageBreak/>
         <w:t>Gadade</w:t>
       </w:r>
       <w:proofErr w:type="spellEnd"/>
@@ -16195,7 +16311,6 @@
         <w:t xml:space="preserve">Computer-aided fusion-based neural network in application to categorize tomato </w:t>
       </w:r>
       <w:proofErr w:type="spellStart"/>
-      <w:proofErr w:type="gramStart"/>
       <w:r>
         <w:rPr>
           <w:color w:val="000000"/>
@@ -16204,7 +16319,6 @@
         <w:t>plants.Springer</w:t>
       </w:r>
       <w:proofErr w:type="spellEnd"/>
-      <w:proofErr w:type="gramEnd"/>
       <w:r>
         <w:rPr>
           <w:color w:val="000000"/>
@@ -16235,6 +16349,7 @@
           <w:color w:val="000000"/>
           <w:lang w:val="en-US"/>
         </w:rPr>
+        <w:lastRenderedPageBreak/>
         <w:t>Dosovitskiy</w:t>
       </w:r>
       <w:proofErr w:type="spellEnd"/>
@@ -16578,7 +16693,6 @@
           <w:color w:val="000000"/>
           <w:lang w:val="en-US"/>
         </w:rPr>
-        <w:lastRenderedPageBreak/>
         <w:t xml:space="preserve">Garcia, J. (2016). A review on the main challenges in automatic plant disease identification based on visible range images. </w:t>
       </w:r>
       <w:proofErr w:type="spellStart"/>
@@ -16740,6 +16854,7 @@
         <w:jc w:val="left"/>
       </w:pPr>
       <w:r>
+        <w:lastRenderedPageBreak/>
         <w:t xml:space="preserve">Corrales Paredes, J. (2021). </w:t>
       </w:r>
       <w:r>
@@ -17078,7 +17193,6 @@
           <w:color w:val="000000"/>
           <w:lang w:val="en-US"/>
         </w:rPr>
-        <w:lastRenderedPageBreak/>
         <w:t>Khan, R., Kumar, S., Dhingra, N., &amp; Bhati, N. (2021). The use of different image recognition techniques in food safety: a study. Journal of Food Quality, 2021, 1–10.</w:t>
       </w:r>
     </w:p>
@@ -17176,6 +17290,7 @@
           <w:color w:val="000000"/>
           <w:lang w:val="en-US"/>
         </w:rPr>
+        <w:lastRenderedPageBreak/>
         <w:t>Jamil, S., Md. Jalil Piran, &amp; Kwon, O.-J. (2023). A Comprehensive Survey of Transformers for Computer Vision. Drones, 7(5), 287–287. https://doi.org/10.3390/drones7050287</w:t>
       </w:r>
     </w:p>
@@ -17277,21 +17392,7 @@
         <w:rPr>
           <w:lang w:val="en-US"/>
         </w:rPr>
-        <w:t xml:space="preserve">. Paperswithcode.com. https://paperswithcode.com/sota/image-classification-on-imagenet. (Accessed </w:t>
-      </w:r>
-      <w:proofErr w:type="gramStart"/>
-      <w:r>
-        <w:rPr>
-          <w:lang w:val="en-US"/>
-        </w:rPr>
-        <w:t>on</w:t>
-      </w:r>
-      <w:proofErr w:type="gramEnd"/>
-      <w:r>
-        <w:rPr>
-          <w:lang w:val="en-US"/>
-        </w:rPr>
-        <w:t xml:space="preserve"> September 2023).</w:t>
+        <w:t>. Paperswithcode.com. https://paperswithcode.com/sota/image-classification-on-imagenet. (Accessed on September 2023).</w:t>
       </w:r>
     </w:p>
     <w:p>
@@ -17424,7 +17525,6 @@
         <w:rPr>
           <w:lang w:val="en-US"/>
         </w:rPr>
-        <w:lastRenderedPageBreak/>
         <w:t>Szeliski</w:t>
       </w:r>
       <w:proofErr w:type="spellEnd"/>
@@ -17596,6 +17696,7 @@
         <w:rPr>
           <w:lang w:val="en-US"/>
         </w:rPr>
+        <w:lastRenderedPageBreak/>
         <w:t>Amjoud</w:t>
       </w:r>
       <w:proofErr w:type="spellEnd"/>
@@ -17617,21 +17718,7 @@
         <w:rPr>
           <w:lang w:val="en-US"/>
         </w:rPr>
-        <w:t xml:space="preserve">, M. (2023). Object detection using deep learning, </w:t>
-      </w:r>
-      <w:proofErr w:type="gramStart"/>
-      <w:r>
-        <w:rPr>
-          <w:lang w:val="en-US"/>
-        </w:rPr>
-        <w:t>CNN</w:t>
-      </w:r>
-      <w:proofErr w:type="gramEnd"/>
-      <w:r>
-        <w:rPr>
-          <w:lang w:val="en-US"/>
-        </w:rPr>
-        <w:t xml:space="preserve"> and vision transformers: A review. </w:t>
+        <w:t xml:space="preserve">, M. (2023). Object detection using deep learning, CNN and vision transformers: A review. </w:t>
       </w:r>
       <w:r>
         <w:rPr>
@@ -17948,7 +18035,6 @@
         <w:rPr>
           <w:lang w:val="en-US"/>
         </w:rPr>
-        <w:lastRenderedPageBreak/>
         <w:t>Susmaga</w:t>
       </w:r>
       <w:proofErr w:type="spellEnd"/>
@@ -19803,7 +19889,7 @@
   <w:style w:type="paragraph" w:default="1" w:styleId="Normal">
     <w:name w:val="Normal"/>
     <w:qFormat/>
-    <w:rsid w:val="00437F4F"/>
+    <w:rsid w:val="000C0FBC"/>
   </w:style>
   <w:style w:type="paragraph" w:styleId="Ttulo1">
     <w:name w:val="heading 1"/>
@@ -19947,6 +20033,7 @@
   <w:style w:type="character" w:default="1" w:styleId="Fuentedeprrafopredeter">
     <w:name w:val="Default Paragraph Font"/>
     <w:uiPriority w:val="1"/>
+    <w:semiHidden/>
     <w:unhideWhenUsed/>
   </w:style>
   <w:style w:type="table" w:default="1" w:styleId="Tablanormal">

</xml_diff>

<commit_message>
borrador entregado a ferley
</commit_message>
<xml_diff>
--- a/Desarrollo de un modelo para la detección y clasificación de enfermedades en la planta del Tomate utilizando la arquitectura Swin Transformer.docx
+++ b/Desarrollo de un modelo para la detección y clasificación de enfermedades en la planta del Tomate utilizando la arquitectura Swin Transformer.docx
@@ -3142,7 +3142,7 @@
         <w:rPr>
           <w:rtl w:val="0"/>
         </w:rPr>
-        <w:t xml:space="preserve">El cultivo del tomate representa un pilar crucial para la economía agrícola global según la FAO. Además de su importancia económica, el tomate es nutricionalmente relevante por sus beneficios a la salud (Collins et al., 2022). No obstante, esta hortaliza es susceptible a diversas enfermedades causadas por diferentes patógenos (Panno et al., 2021). Factores como la limitada diversidad genética, el monocultivo y el cambio climático incrementan esta vulnerabilidad, generando enormes pérdidas económicas (Caruso et al., 2022). Dichas pérdidas tienen un impacto en la economía agrícola, la salud pública y la sostenibilidad ambiental.</w:t>
+        <w:t xml:space="preserve">El cultivo del tomate es esencial en el ámbito económico agrícola internacional, según datos de la FAO (2021). Además de su importancia económica, el tomate es nutricionalmente relevante por sus beneficios a la salud (Collins et al., 2022). No obstante, esta hortaliza es susceptible a múltiples enfermedades causadas por una variedad de patógenos (Panno et al., 2021). Diversos factores incrementan esta vulnerabilidad, generando enormes pérdidas económicas (Caruso et al., 2022). Dichas pérdidas tienen un impacto en la economía agrícola, la seguridad alimentaria y la sostenibilidad ambiental.</w:t>
       </w:r>
     </w:p>
     <w:p>
@@ -3268,7 +3268,7 @@
         <w:rPr>
           <w:rtl w:val="0"/>
         </w:rPr>
-        <w:t xml:space="preserve">No obstante, el tomate es vulnerable a una amplia variedad de enfermedades causadas por hongos, bacterias, fitoplasmas, virus y viroides (Panno et al., 2021; ver Tabla 1). Esta vulnerabilidad se ve incrementada por factores como su limitada diversidad genética resultado de la selección intensiva, la tendencia al monocultivo, el intercambio de material infectado a nivel internacional y el cambio climático (Panno et al., 2021). Estas enfermedades representan pérdidas económicas que superan los 30.000 millones de dólares al año (Caruso et al., 2022). Dichas pérdidas repercuten en la economía agrícola, la salud pública y la sostenibilidad ambiental, al afectar el rendimiento y la calidad del cultivo, desestabilizar ecosistemas y elevar los costos de producción por el uso intensivo de pesticidas y otras medidas de control (Panno et al., 2021).</w:t>
+        <w:t xml:space="preserve">No obstante, el tomate es vulnerable a una amplia variedad de enfermedades causadas por hongos, bacterias, fitoplasmas, virus y viroides (Panno et al., 2021; ver Tabla 1). Esta vulnerabilidad se ve incrementada por factores como su limitada diversidad genética resultado de la selección intensiva, la tendencia al monocultivo, el intercambio de material infectado a nivel internacional y el cambio climático (Panno et al., 2021). Estas enfermedades representan pérdidas económicas que superan los 30.000 millones de dólares al año (Caruso et al., 2022). Dichas pérdidas repercuten en la economía agrícola, la seguridad alimentaria y la sostenibilidad ambiental, al afectar el rendimiento y la calidad del cultivo, desestabilizar ecosistemas y elevar los costos de producción por el uso intensivo de pesticidas y otras medidas de control (Panno et al., 2021).</w:t>
       </w:r>
     </w:p>
     <w:p>
@@ -3634,12 +3634,12 @@
           <wp:inline distB="0" distT="0" distL="0" distR="0">
             <wp:extent cx="5624513" cy="5885908"/>
             <wp:effectExtent b="0" l="0" r="0" t="0"/>
-            <wp:docPr id="1163601535" name="image1.png"/>
+            <wp:docPr id="1163601535" name="image4.png"/>
             <a:graphic>
               <a:graphicData uri="http://schemas.openxmlformats.org/drawingml/2006/picture">
                 <pic:pic>
                   <pic:nvPicPr>
-                    <pic:cNvPr id="0" name="image1.png"/>
+                    <pic:cNvPr id="0" name="image4.png"/>
                     <pic:cNvPicPr preferRelativeResize="0"/>
                   </pic:nvPicPr>
                   <pic:blipFill>
@@ -5069,12 +5069,12 @@
           <wp:inline distB="114300" distT="114300" distL="114300" distR="114300">
             <wp:extent cx="5612400" cy="2247900"/>
             <wp:effectExtent b="0" l="0" r="0" t="0"/>
-            <wp:docPr descr="Imagen de la pantalla de una ventana&#10;&#10;Descripción generada automáticamente con confianza media" id="1163601536" name="image5.png"/>
+            <wp:docPr descr="Imagen de la pantalla de una ventana&#10;&#10;Descripción generada automáticamente con confianza media" id="1163601536" name="image2.png"/>
             <a:graphic>
               <a:graphicData uri="http://schemas.openxmlformats.org/drawingml/2006/picture">
                 <pic:pic>
                   <pic:nvPicPr>
-                    <pic:cNvPr descr="Imagen de la pantalla de una ventana&#10;&#10;Descripción generada automáticamente con confianza media" id="0" name="image5.png"/>
+                    <pic:cNvPr descr="Imagen de la pantalla de una ventana&#10;&#10;Descripción generada automáticamente con confianza media" id="0" name="image2.png"/>
                     <pic:cNvPicPr preferRelativeResize="0"/>
                   </pic:nvPicPr>
                   <pic:blipFill>
@@ -5509,12 +5509,12 @@
           <wp:inline distB="114300" distT="114300" distL="114300" distR="114300">
             <wp:extent cx="5612400" cy="1574800"/>
             <wp:effectExtent b="0" l="0" r="0" t="0"/>
-            <wp:docPr descr="Diagrama, Esquemático&#10;&#10;Descripción generada automáticamente" id="1163601537" name="image4.png"/>
+            <wp:docPr descr="Diagrama, Esquemático&#10;&#10;Descripción generada automáticamente" id="1163601537" name="image1.png"/>
             <a:graphic>
               <a:graphicData uri="http://schemas.openxmlformats.org/drawingml/2006/picture">
                 <pic:pic>
                   <pic:nvPicPr>
-                    <pic:cNvPr descr="Diagrama, Esquemático&#10;&#10;Descripción generada automáticamente" id="0" name="image4.png"/>
+                    <pic:cNvPr descr="Diagrama, Esquemático&#10;&#10;Descripción generada automáticamente" id="0" name="image1.png"/>
                     <pic:cNvPicPr preferRelativeResize="0"/>
                   </pic:nvPicPr>
                   <pic:blipFill>
@@ -17058,12 +17058,12 @@
           <wp:extent cx="1733550" cy="676275"/>
           <wp:effectExtent b="0" l="0" r="0" t="0"/>
           <wp:wrapNone/>
-          <wp:docPr id="1163601534" name="image2.jpg"/>
+          <wp:docPr id="1163601534" name="image5.jpg"/>
           <a:graphic>
             <a:graphicData uri="http://schemas.openxmlformats.org/drawingml/2006/picture">
               <pic:pic>
                 <pic:nvPicPr>
-                  <pic:cNvPr id="0" name="image2.jpg"/>
+                  <pic:cNvPr id="0" name="image5.jpg"/>
                   <pic:cNvPicPr preferRelativeResize="0"/>
                 </pic:nvPicPr>
                 <pic:blipFill>

</xml_diff>